<commit_message>
Post-court update 2026-02-16: Abu Mohammad evidence, genkaromal 35000kr, attack strategy, B6-B10 new evidence, authorized translations required
</commit_message>
<xml_diff>
--- a/Case T 4438-25/PRINT_READY/01_SVAROMAL_Mohammad_Sami_Alsharef.docx
+++ b/Case T 4438-25/PRINT_READY/01_SVAROMAL_Mohammad_Sami_Alsharef.docx
@@ -8,7 +8,7 @@
         <w:jc w:val="center"/>
       </w:pPr>
       <w:r>
-        <w:t>SVAROMÅL</w:t>
+        <w:t>SVAROMÅL OCH GENKÄROMÅL</w:t>
       </w:r>
     </w:p>
     <w:p>
@@ -21,6 +21,18 @@
           <w:sz w:val="28"/>
         </w:rPr>
         <w:t>Mål nr T 4438-25</w:t>
+      </w:r>
+    </w:p>
+    <w:p>
+      <w:pPr>
+        <w:jc w:val="center"/>
+      </w:pPr>
+      <w:r>
+        <w:rPr>
+          <w:i/>
+          <w:sz w:val="20"/>
+        </w:rPr>
+        <w:t>Uppdaterad inlaga efter muntlig förberedelse 2026-02-16</w:t>
       </w:r>
     </w:p>
     <w:p/>
@@ -41,7 +53,7 @@
     <w:p/>
     <w:p>
       <w:r>
-        <w:t>Datum: 2025-12-14</w:t>
+        <w:t>Datum: 2026-02-16</w:t>
       </w:r>
     </w:p>
     <w:p>
@@ -57,20 +69,20 @@
         <w:rPr>
           <w:b/>
         </w:rPr>
-        <w:t>Heba Alhussien (Kärande):</w:t>
+        <w:t>Kärande:</w:t>
       </w:r>
     </w:p>
     <w:p>
       <w:r>
+        <w:t>Heba Alhussien</w:t>
+        <w:br/>
         <w:t>Personnummer: 19890412-1244</w:t>
         <w:br/>
         <w:t>Ombud: Advokat Mayssam Baaken</w:t>
         <w:br/>
         <w:t>Advokat Mayssam Baaken AB</w:t>
         <w:br/>
-        <w:t>Norra Hamngatan 4</w:t>
-        <w:br/>
-        <w:t>411 14 Göteborg</w:t>
+        <w:t>Norra Hamngatan 4, 411 14 Göteborg</w:t>
         <w:br/>
         <w:t>E-post: Baaken.law@gmail.com</w:t>
       </w:r>
@@ -81,16 +93,16 @@
         <w:rPr>
           <w:b/>
         </w:rPr>
-        <w:t>Mohammad Sami Alsharef (Svarande 1):</w:t>
+        <w:t>Svarande 1:</w:t>
       </w:r>
     </w:p>
     <w:p>
       <w:r>
+        <w:t>Mohammad Sami Alsharef</w:t>
+        <w:br/>
         <w:t>Personnummer: 19860217-5070</w:t>
         <w:br/>
-        <w:t>Näshultagatan 12</w:t>
-        <w:br/>
-        <w:t>632 29 Eskilstuna</w:t>
+        <w:t>Näshultagatan 12, 632 29 Eskilstuna</w:t>
         <w:br/>
         <w:t>E-post: info@samisjackets.com</w:t>
         <w:br/>
@@ -103,20 +115,150 @@
         <w:rPr>
           <w:b/>
         </w:rPr>
-        <w:t>Joumana Alnablsi (Svarande 2):</w:t>
+        <w:t>Svarande 2:</w:t>
       </w:r>
     </w:p>
     <w:p>
       <w:r>
+        <w:t>Joumana Alnablsi</w:t>
+        <w:br/>
         <w:t>Personnummer: 19880102-5084</w:t>
         <w:br/>
-        <w:t>Näshultagatan 12</w:t>
-        <w:br/>
-        <w:t>632 29 Eskilstuna</w:t>
+        <w:t>Näshultagatan 12, 632 29 Eskilstuna</w:t>
         <w:br/>
         <w:t>(Företrädd av Mohammad Sami Alsharef enligt fullmakt)</w:t>
       </w:r>
     </w:p>
+    <w:p>
+      <w:pPr>
+        <w:pStyle w:val="Heading1"/>
+      </w:pPr>
+      <w:r>
+        <w:t>PROCESSHISTORIK</w:t>
+      </w:r>
+    </w:p>
+    <w:tbl>
+      <w:tblPr>
+        <w:tblStyle w:val="TableGrid"/>
+        <w:tblW w:type="auto" w:w="0"/>
+        <w:tblLook w:firstColumn="1" w:firstRow="1" w:lastColumn="0" w:lastRow="0" w:noHBand="0" w:noVBand="1" w:val="04A0"/>
+      </w:tblPr>
+      <w:tblGrid>
+        <w:gridCol w:w="4703"/>
+        <w:gridCol w:w="4703"/>
+      </w:tblGrid>
+      <w:tr>
+        <w:tc>
+          <w:tcPr>
+            <w:tcW w:type="dxa" w:w="4703"/>
+          </w:tcPr>
+          <w:p>
+            <w:r>
+              <w:t>Stämning mottagen</w:t>
+            </w:r>
+          </w:p>
+        </w:tc>
+        <w:tc>
+          <w:tcPr>
+            <w:tcW w:type="dxa" w:w="4703"/>
+          </w:tcPr>
+          <w:p>
+            <w:r>
+              <w:t>2025 (exakt datum i handlingar)</w:t>
+            </w:r>
+          </w:p>
+        </w:tc>
+      </w:tr>
+      <w:tr>
+        <w:tc>
+          <w:tcPr>
+            <w:tcW w:type="dxa" w:w="4703"/>
+          </w:tcPr>
+          <w:p>
+            <w:r>
+              <w:t>Svaromål inlämnat</w:t>
+            </w:r>
+          </w:p>
+        </w:tc>
+        <w:tc>
+          <w:tcPr>
+            <w:tcW w:type="dxa" w:w="4703"/>
+          </w:tcPr>
+          <w:p>
+            <w:r>
+              <w:t>2025-12-14</w:t>
+            </w:r>
+          </w:p>
+        </w:tc>
+      </w:tr>
+      <w:tr>
+        <w:tc>
+          <w:tcPr>
+            <w:tcW w:type="dxa" w:w="4703"/>
+          </w:tcPr>
+          <w:p>
+            <w:r>
+              <w:t>Första muntliga förberedelse</w:t>
+            </w:r>
+          </w:p>
+        </w:tc>
+        <w:tc>
+          <w:tcPr>
+            <w:tcW w:type="dxa" w:w="4703"/>
+          </w:tcPr>
+          <w:p>
+            <w:r>
+              <w:t>2026-02-16</w:t>
+            </w:r>
+          </w:p>
+        </w:tc>
+      </w:tr>
+      <w:tr>
+        <w:tc>
+          <w:tcPr>
+            <w:tcW w:type="dxa" w:w="4703"/>
+          </w:tcPr>
+          <w:p>
+            <w:r>
+              <w:t>Frist för ny bevisning</w:t>
+            </w:r>
+          </w:p>
+        </w:tc>
+        <w:tc>
+          <w:tcPr>
+            <w:tcW w:type="dxa" w:w="4703"/>
+          </w:tcPr>
+          <w:p>
+            <w:r>
+              <w:t>2026-03-20</w:t>
+            </w:r>
+          </w:p>
+        </w:tc>
+      </w:tr>
+      <w:tr>
+        <w:tc>
+          <w:tcPr>
+            <w:tcW w:type="dxa" w:w="4703"/>
+          </w:tcPr>
+          <w:p>
+            <w:r>
+              <w:t>Nästa förhandling</w:t>
+            </w:r>
+          </w:p>
+        </w:tc>
+        <w:tc>
+          <w:tcPr>
+            <w:tcW w:type="dxa" w:w="4703"/>
+          </w:tcPr>
+          <w:p>
+            <w:r>
+              <w:t>2026-05-18</w:t>
+            </w:r>
+          </w:p>
+        </w:tc>
+      </w:tr>
+    </w:tbl>
+    <w:p/>
     <w:p>
       <w:pPr>
         <w:pStyle w:val="Heading1"/>
@@ -135,7 +277,7 @@
         <w:pStyle w:val="ListNumber"/>
       </w:pPr>
       <w:r>
-        <w:t>1. Hebas stämning ogillas i sin helhet</w:t>
+        <w:t>1. Käromålet ogillas i sin helhet</w:t>
       </w:r>
     </w:p>
     <w:p>
@@ -146,12 +288,34 @@
         <w:t>2. Heba förpliktas att ersätta Mohammad och Joumanas rättegångskostnader</w:t>
       </w:r>
     </w:p>
+    <w:p/>
+    <w:p>
+      <w:pPr>
+        <w:pStyle w:val="Heading2"/>
+      </w:pPr>
+      <w:r>
+        <w:t>Genkäromål</w:t>
+      </w:r>
+    </w:p>
+    <w:p>
+      <w:r>
+        <w:t>Mohammad yrkar i genkäromål att:</w:t>
+      </w:r>
+    </w:p>
     <w:p>
       <w:pPr>
         <w:pStyle w:val="ListNumber"/>
       </w:pPr>
       <w:r>
-        <w:t>3. I andra hand: Om rätten skulle finna att någon betalningsskyldighet föreligger, yrkas att beloppet jämkas väsentligt</w:t>
+        <w:t>1. Heba Alhussien förpliktas att betala 35 000 kr jämte ränta till Mohammad Sami Alsharef, enligt hennes eget skriftliga erkännande av 2024-12-29</w:t>
+      </w:r>
+    </w:p>
+    <w:p>
+      <w:pPr>
+        <w:pStyle w:val="ListNumber"/>
+      </w:pPr>
+      <w:r>
+        <w:t>2. Heba förpliktas att ersätta rättegångskostnaderna för genkäromålet</w:t>
       </w:r>
     </w:p>
     <w:p>
@@ -173,7 +337,13 @@
         <w:t>bestrider</w:t>
       </w:r>
       <w:r>
-        <w:t xml:space="preserve"> Hebas krav i sin helhet.</w:t>
+        <w:t xml:space="preserve"> Hebas samtliga krav i sin helhet. </w:t>
+      </w:r>
+      <w:r>
+        <w:rPr>
+          <w:b/>
+        </w:rPr>
+        <w:t>Ingen förlikning accepteras.</w:t>
       </w:r>
     </w:p>
     <w:p/>
@@ -192,27 +362,47 @@
         <w:tblLook w:firstColumn="1" w:firstRow="1" w:lastColumn="0" w:lastRow="0" w:noHBand="0" w:noVBand="1" w:val="04A0"/>
       </w:tblPr>
       <w:tblGrid>
-        <w:gridCol w:w="4703"/>
-        <w:gridCol w:w="4703"/>
+        <w:gridCol w:w="3135"/>
+        <w:gridCol w:w="3135"/>
+        <w:gridCol w:w="3135"/>
       </w:tblGrid>
       <w:tr>
         <w:tc>
           <w:tcPr>
-            <w:tcW w:type="dxa" w:w="4703"/>
+            <w:tcW w:type="dxa" w:w="3135"/>
           </w:tcPr>
           <w:p>
             <w:r>
+              <w:rPr>
+                <w:b/>
+              </w:rPr>
+              <w:t>Post</w:t>
+            </w:r>
+          </w:p>
+        </w:tc>
+        <w:tc>
+          <w:tcPr>
+            <w:tcW w:type="dxa" w:w="3135"/>
+          </w:tcPr>
+          <w:p>
+            <w:r>
+              <w:rPr>
+                <w:b/>
+              </w:rPr>
               <w:t>Heba påstår</w:t>
             </w:r>
           </w:p>
         </w:tc>
         <w:tc>
           <w:tcPr>
-            <w:tcW w:type="dxa" w:w="4703"/>
+            <w:tcW w:type="dxa" w:w="3135"/>
           </w:tcPr>
           <w:p>
             <w:r>
-              <w:t>Mohammad &amp; Joumanas svar</w:t>
+              <w:rPr>
+                <w:b/>
+              </w:rPr>
+              <w:t>Svarandenas inställning</w:t>
             </w:r>
           </w:p>
         </w:tc>
@@ -220,21 +410,31 @@
       <w:tr>
         <w:tc>
           <w:tcPr>
-            <w:tcW w:type="dxa" w:w="4703"/>
+            <w:tcW w:type="dxa" w:w="3135"/>
           </w:tcPr>
           <w:p>
             <w:r>
-              <w:t>240 000 kr (kontantlån till Mohammad)</w:t>
+              <w:t>Kontantlån till Mohammad</w:t>
             </w:r>
           </w:p>
         </w:tc>
         <w:tc>
           <w:tcPr>
-            <w:tcW w:type="dxa" w:w="4703"/>
+            <w:tcW w:type="dxa" w:w="3135"/>
           </w:tcPr>
           <w:p>
             <w:r>
-              <w:t>BESTRIDS - FALSKT</w:t>
+              <w:t>240 000 kr</w:t>
+            </w:r>
+          </w:p>
+        </w:tc>
+        <w:tc>
+          <w:tcPr>
+            <w:tcW w:type="dxa" w:w="3135"/>
+          </w:tcPr>
+          <w:p>
+            <w:r>
+              <w:t>BESTRIDS – inget lån, hawala-verksamhet</w:t>
             </w:r>
           </w:p>
         </w:tc>
@@ -242,21 +442,31 @@
       <w:tr>
         <w:tc>
           <w:tcPr>
-            <w:tcW w:type="dxa" w:w="4703"/>
+            <w:tcW w:type="dxa" w:w="3135"/>
           </w:tcPr>
           <w:p>
             <w:r>
-              <w:t>30 000 kr (Swish till Joumana)</w:t>
+              <w:t>Swish till Joumana</w:t>
             </w:r>
           </w:p>
         </w:tc>
         <w:tc>
           <w:tcPr>
-            <w:tcW w:type="dxa" w:w="4703"/>
+            <w:tcW w:type="dxa" w:w="3135"/>
           </w:tcPr>
           <w:p>
             <w:r>
-              <w:t>BESTRIDS - ÅTERBETALAT</w:t>
+              <w:t>30 000 kr</w:t>
+            </w:r>
+          </w:p>
+        </w:tc>
+        <w:tc>
+          <w:tcPr>
+            <w:tcW w:type="dxa" w:w="3135"/>
+          </w:tcPr>
+          <w:p>
+            <w:r>
+              <w:t>BESTRIDS – återbetalat via Swish</w:t>
             </w:r>
           </w:p>
         </w:tc>
@@ -264,21 +474,31 @@
       <w:tr>
         <w:tc>
           <w:tcPr>
-            <w:tcW w:type="dxa" w:w="4703"/>
+            <w:tcW w:type="dxa" w:w="3135"/>
           </w:tcPr>
           <w:p>
             <w:r>
-              <w:t>107 875 kr (Bank Norwegian)</w:t>
+              <w:t>Bank Norwegian</w:t>
             </w:r>
           </w:p>
         </w:tc>
         <w:tc>
           <w:tcPr>
-            <w:tcW w:type="dxa" w:w="4703"/>
+            <w:tcW w:type="dxa" w:w="3135"/>
           </w:tcPr>
           <w:p>
             <w:r>
-              <w:t>BESTRIDS - HEBAS EGET KONTO</w:t>
+              <w:t>107 875 kr</w:t>
+            </w:r>
+          </w:p>
+        </w:tc>
+        <w:tc>
+          <w:tcPr>
+            <w:tcW w:type="dxa" w:w="3135"/>
+          </w:tcPr>
+          <w:p>
+            <w:r>
+              <w:t>BESTRIDS – Hebas eget konto</w:t>
             </w:r>
           </w:p>
         </w:tc>
@@ -286,21 +506,31 @@
       <w:tr>
         <w:tc>
           <w:tcPr>
-            <w:tcW w:type="dxa" w:w="4703"/>
+            <w:tcW w:type="dxa" w:w="3135"/>
           </w:tcPr>
           <w:p>
             <w:r>
-              <w:t>100 000 kr (Marginalen Bank)</w:t>
+              <w:t>Marginalen Bank</w:t>
             </w:r>
           </w:p>
         </w:tc>
         <w:tc>
           <w:tcPr>
-            <w:tcW w:type="dxa" w:w="4703"/>
+            <w:tcW w:type="dxa" w:w="3135"/>
           </w:tcPr>
           <w:p>
             <w:r>
-              <w:t>BESTRIDS - AFFÄRSVERKSAMHET</w:t>
+              <w:t>100 000 kr</w:t>
+            </w:r>
+          </w:p>
+        </w:tc>
+        <w:tc>
+          <w:tcPr>
+            <w:tcW w:type="dxa" w:w="3135"/>
+          </w:tcPr>
+          <w:p>
+            <w:r>
+              <w:t>BESTRIDS – affärsverksamhet, ej lån</w:t>
             </w:r>
           </w:p>
         </w:tc>
@@ -308,21 +538,31 @@
       <w:tr>
         <w:tc>
           <w:tcPr>
-            <w:tcW w:type="dxa" w:w="4703"/>
+            <w:tcW w:type="dxa" w:w="3135"/>
           </w:tcPr>
           <w:p>
             <w:r>
-              <w:t>60 723 kr (ränta)</w:t>
+              <w:t>Ränta</w:t>
             </w:r>
           </w:p>
         </w:tc>
         <w:tc>
           <w:tcPr>
-            <w:tcW w:type="dxa" w:w="4703"/>
+            <w:tcW w:type="dxa" w:w="3135"/>
           </w:tcPr>
           <w:p>
             <w:r>
-              <w:t>BESTRIDS - INGEN SKULD FINNS</w:t>
+              <w:t>60 723 kr</w:t>
+            </w:r>
+          </w:p>
+        </w:tc>
+        <w:tc>
+          <w:tcPr>
+            <w:tcW w:type="dxa" w:w="3135"/>
+          </w:tcPr>
+          <w:p>
+            <w:r>
+              <w:t>BESTRIDS – ingen skuld finns</w:t>
             </w:r>
           </w:p>
         </w:tc>
@@ -330,7 +570,7 @@
       <w:tr>
         <w:tc>
           <w:tcPr>
-            <w:tcW w:type="dxa" w:w="4703"/>
+            <w:tcW w:type="dxa" w:w="3135"/>
           </w:tcPr>
           <w:p>
             <w:r>
@@ -340,7 +580,15 @@
         </w:tc>
         <w:tc>
           <w:tcPr>
-            <w:tcW w:type="dxa" w:w="4703"/>
+            <w:tcW w:type="dxa" w:w="3135"/>
+          </w:tcPr>
+          <w:p>
+            <w:r/>
+          </w:p>
+        </w:tc>
+        <w:tc>
+          <w:tcPr>
+            <w:tcW w:type="dxa" w:w="3135"/>
           </w:tcPr>
           <w:p>
             <w:r>
@@ -363,7 +611,7 @@
         <w:pStyle w:val="Heading2"/>
       </w:pPr>
       <w:r>
-        <w:t>1. Inget lån har förekommit</w:t>
+        <w:t>1. Inga lån – informell penningöverföring (hawala)</w:t>
       </w:r>
     </w:p>
     <w:p>
@@ -381,7 +629,7 @@
         <w:pStyle w:val="ListBullet"/>
       </w:pPr>
       <w:r>
-        <w:t>Betalade Heba Mohammads svenska räkningar</w:t>
+        <w:t>Betalade Heba Mohammads svenska räkningar (fakturor, Klarna m.m.)</w:t>
       </w:r>
     </w:p>
     <w:p>
@@ -389,7 +637,7 @@
         <w:pStyle w:val="ListBullet"/>
       </w:pPr>
       <w:r>
-        <w:t>Betalade Mohammad motsvarande belopp i Damaskus till Hebas familj</w:t>
+        <w:t>Betalade Mohammad motsvarande belopp i Damaskus till Hebas familj i syriska pund</w:t>
       </w:r>
     </w:p>
     <w:p>
@@ -402,33 +650,7 @@
     </w:p>
     <w:p>
       <w:r>
-        <w:t>De 300 000 kr som Heba påstår sig ha gett ut är samma pengar som cirkulerat 3-4 gånger, inte separata lån.</w:t>
-      </w:r>
-    </w:p>
-    <w:p>
-      <w:pPr>
-        <w:pStyle w:val="Heading2"/>
-      </w:pPr>
-      <w:r>
-        <w:t>2. Pengarna kom från företag, inte Heba personligen</w:t>
-      </w:r>
-    </w:p>
-    <w:p>
-      <w:r>
-        <w:t>Enligt Mohammads vetskap kom pengarna på Hebas bankkonto från företag som använde hennes tjänster för penningöverföringar. Dessa företag kan vittna om att pengarna tillhörde Mohammad, inte Heba.</w:t>
-      </w:r>
-    </w:p>
-    <w:p>
-      <w:pPr>
-        <w:pStyle w:val="Heading2"/>
-      </w:pPr>
-      <w:r>
-        <w:t>3. Heba är skyldig Mohammad och Joumana pengar</w:t>
-      </w:r>
-    </w:p>
-    <w:p>
-      <w:r>
-        <w:t>Hebas egna WhatsApp-meddelanden visar att hon var skyldig Mohammad pengar:</w:t>
+        <w:t>De 300 000+ kr som Heba påstår sig ha gett ut är samma pengar som cirkulerat 3–4 gånger, inte separata lån.</w:t>
       </w:r>
     </w:p>
     <w:p/>
@@ -437,7 +659,91 @@
         <w:rPr>
           <w:b/>
         </w:rPr>
-        <w:t>BEVIS 1 - 29 december 2024:</w:t>
+        <w:t>NY BEVISNING – Abu Mohammad (penningväxlare):</w:t>
+      </w:r>
+    </w:p>
+    <w:p>
+      <w:r>
+        <w:t>WhatsApp-konversationer mellan Heba och Abu Mohammad (professionell penningväxlare "صراف") visar att Heba bedrev systematisk hawala-verksamhet. I dessa konversationer förekommer:</w:t>
+      </w:r>
+    </w:p>
+    <w:p>
+      <w:pPr>
+        <w:pStyle w:val="ListBullet"/>
+      </w:pPr>
+      <w:r>
+        <w:t>Dollarväxlingar i Damaskus ("بدي بالشام ٤٠٠ دولار" = "jag behöver 400 dollar i Damaskus")</w:t>
+      </w:r>
+    </w:p>
+    <w:p>
+      <w:pPr>
+        <w:pStyle w:val="ListBullet"/>
+      </w:pPr>
+      <w:r>
+        <w:t>Stora belopp i syriska pund (11 520 000 SYP bekräftat i ett enda meddelande)</w:t>
+      </w:r>
+    </w:p>
+    <w:p>
+      <w:pPr>
+        <w:pStyle w:val="ListBullet"/>
+      </w:pPr>
+      <w:r>
+        <w:t>USDT/kryptovalutatransaktioner ("عندي usdt")</w:t>
+      </w:r>
+    </w:p>
+    <w:p>
+      <w:pPr>
+        <w:pStyle w:val="ListBullet"/>
+      </w:pPr>
+      <w:r>
+        <w:t>Faktura- och Klarna-betalningar via Nordea</w:t>
+      </w:r>
+    </w:p>
+    <w:p>
+      <w:pPr>
+        <w:pStyle w:val="ListBullet"/>
+      </w:pPr>
+      <w:r>
+        <w:t>Fotografier på kvitton och bekräftelser</w:t>
+      </w:r>
+    </w:p>
+    <w:p>
+      <w:pPr>
+        <w:pStyle w:val="ListBullet"/>
+      </w:pPr>
+      <w:r>
+        <w:t>60+ ljudmeddelanden med transaktionsinstruktioner</w:t>
+      </w:r>
+    </w:p>
+    <w:p/>
+    <w:p>
+      <w:r>
+        <w:rPr>
+          <w:b/>
+        </w:rPr>
+        <w:t>Abu Mohammad-chatten bevisar att Hebas verksamhet var en professionell penningväxlingsoperation – inte privata utlåningar.</w:t>
+      </w:r>
+    </w:p>
+    <w:p>
+      <w:pPr>
+        <w:pStyle w:val="Heading2"/>
+      </w:pPr>
+      <w:r>
+        <w:t>2. Heba är skyldig Mohammad pengar</w:t>
+      </w:r>
+    </w:p>
+    <w:p>
+      <w:r>
+        <w:t>Hebas egna WhatsApp-meddelanden bevisar att hon var skyldig Mohammad pengar:</w:t>
+      </w:r>
+    </w:p>
+    <w:p/>
+    <w:p>
+      <w:r>
+        <w:rPr>
+          <w:b/>
+        </w:rPr>
+        <w:t>BEVIS B1 – 29 december 2024 (Hebas skulderkännande):</w:t>
       </w:r>
     </w:p>
     <w:tbl>
@@ -517,9 +823,17 @@
     <w:p>
       <w:r>
         <w:rPr>
+          <w:i/>
+        </w:rPr>
+        <w:t>→ Skrivet av Heba 2 månader före stämningen. Detta är grunden för genkäromålet.</w:t>
+      </w:r>
+    </w:p>
+    <w:p>
+      <w:r>
+        <w:rPr>
           <w:b/>
         </w:rPr>
-        <w:t>BEVIS 2 - 23 oktober 2024:</w:t>
+        <w:t>BEVIS B2 – 23 oktober 2024 (Heba skyldig 60 000 kr):</w:t>
       </w:r>
     </w:p>
     <w:tbl>
@@ -599,9 +913,17 @@
     <w:p>
       <w:r>
         <w:rPr>
+          <w:i/>
+        </w:rPr>
+        <w:t>→ Heba ifrågasätter beloppet men inte att hon är skyldig.</w:t>
+      </w:r>
+    </w:p>
+    <w:p>
+      <w:r>
+        <w:rPr>
           <w:b/>
         </w:rPr>
-        <w:t>BEVIS 3 - Juni 2023 (Hebas bokföring):</w:t>
+        <w:t>BEVIS B3 – Juni 2023 (Hebas bokföring):</w:t>
       </w:r>
     </w:p>
     <w:tbl>
@@ -683,12 +1005,12 @@
         <w:pStyle w:val="Heading2"/>
       </w:pPr>
       <w:r>
-        <w:t>4. 30 000 kr till Joumana återbetalades</w:t>
+        <w:t>3. 30 000 kr till Joumana återbetalades</w:t>
       </w:r>
     </w:p>
     <w:p>
       <w:r>
-        <w:t>Joumana fick 30 000 kr via Swish som del av familjens penningöverföringsverksamhet. Detta belopp återbetalades via Swish, vilket bekräftas i WhatsApp-konversation från januari 2023:</w:t>
+        <w:t>Joumana fick 30 000 kr via Swish som del av familjens penningöverföringsverksamhet. Beloppet återbetalades via Swish:</w:t>
       </w:r>
     </w:p>
     <w:tbl>
@@ -770,12 +1092,12 @@
         <w:pStyle w:val="Heading2"/>
       </w:pPr>
       <w:r>
-        <w:t>5. Bank Norwegian var Hebas eget konto</w:t>
+        <w:t>4. Bank Norwegian var Hebas eget konto</w:t>
       </w:r>
     </w:p>
     <w:p>
       <w:r>
-        <w:t>De 107 875 kr som påstås komma från Bank Norwegian var från Hebas eget bankkonto. I WhatsApp-konversationer kallas det konsekvent:</w:t>
+        <w:t>De 107 875 kr som påstås komma från Bank Norwegian var från Hebas eget bankkonto:</w:t>
       </w:r>
     </w:p>
     <w:tbl>
@@ -845,7 +1167,7 @@
                 <w:b/>
                 <w:sz w:val="22"/>
               </w:rPr>
-              <w:t>"DITT Bank Norwegian" (inte ett lån till Mohammad/Joumana)</w:t>
+              <w:t>"DITT Bank Norwegian" (= Hebas eget konto, inte ett lån till Mohammad/Joumana)</w:t>
             </w:r>
           </w:p>
         </w:tc>
@@ -862,12 +1184,12 @@
         <w:pStyle w:val="Heading2"/>
       </w:pPr>
       <w:r>
-        <w:t>6. Handskrivna papperet gällde kryptovalutahandel</w:t>
+        <w:t>5. Handskrivna papperet – kryptovalutahandel</w:t>
       </w:r>
     </w:p>
     <w:p>
       <w:r>
-        <w:t>Det handskrivna papperet som Heba åberopar var relaterat till kryptovalutahandel, inte ett låneavtal. Heba var involverad i att köpa och sälja kryptovaluta, och papperet var affärsbokföring för dessa transaktioner.</w:t>
+        <w:t>Det handskrivna papperet som Heba åberopar var relaterat till kryptovalutahandel (USDT), inte ett låneavtal. Abu Mohammad-chatten bekräftar att USDT-handel var en del av Hebas hawala-verksamhet.</w:t>
       </w:r>
     </w:p>
     <w:p>
@@ -875,7 +1197,7 @@
         <w:pStyle w:val="Heading2"/>
       </w:pPr>
       <w:r>
-        <w:t>7. Hebas trovärdighet är allvarligt skadad</w:t>
+        <w:t>6. Hebas trovärdighet är allvarligt skadad</w:t>
       </w:r>
     </w:p>
     <w:p>
@@ -888,7 +1210,7 @@
     </w:p>
     <w:p>
       <w:r>
-        <w:t>Heba har tidigare gjort en polisanmälan om våldtäkt mot Mohammad. Hon påstod att han hade våldtagit henne flera gånger under cirka 2 års tid.</w:t>
+        <w:t>Heba har gjort en polisanmälan om våldtäkt mot Mohammad. Hon påstod att han hade våldtagit henne flera gånger under cirka 2 år.</w:t>
       </w:r>
     </w:p>
     <w:p>
@@ -925,7 +1247,7 @@
         <w:pStyle w:val="ListBullet"/>
       </w:pPr>
       <w:r>
-        <w:t>Hämndmotiv</w:t>
+        <w:t>Hämndmotiv mot Mohammad</w:t>
       </w:r>
     </w:p>
     <w:p/>
@@ -934,12 +1256,7 @@
         <w:rPr>
           <w:b/>
         </w:rPr>
-        <w:t>b) Hämndmotiv</w:t>
-      </w:r>
-    </w:p>
-    <w:p>
-      <w:r>
-        <w:t>Tidslinje:</w:t>
+        <w:t>b) Hämndmotiv – tidslinje</w:t>
       </w:r>
     </w:p>
     <w:tbl>
@@ -959,6 +1276,9 @@
           </w:tcPr>
           <w:p>
             <w:r>
+              <w:rPr>
+                <w:b/>
+              </w:rPr>
               <w:t>Datum</w:t>
             </w:r>
           </w:p>
@@ -969,6 +1289,9 @@
           </w:tcPr>
           <w:p>
             <w:r>
+              <w:rPr>
+                <w:b/>
+              </w:rPr>
               <w:t>Händelse</w:t>
             </w:r>
           </w:p>
@@ -1025,7 +1348,7 @@
           </w:tcPr>
           <w:p>
             <w:r>
-              <w:t>22 feb 2025</w:t>
+              <w:t>Februari 2025</w:t>
             </w:r>
           </w:p>
         </w:tc>
@@ -1035,7 +1358,7 @@
           </w:tcPr>
           <w:p>
             <w:r>
-              <w:t>Mohammad blockerar Heba på WhatsApp</w:t>
+              <w:t>Heba polisanmäler Mohammad för våldtäkt (nedlagd ~10 dagar)</w:t>
             </w:r>
           </w:p>
         </w:tc>
@@ -1047,7 +1370,7 @@
           </w:tcPr>
           <w:p>
             <w:r>
-              <w:t>Efter 22 feb</w:t>
+              <w:t>Mars 2025</w:t>
             </w:r>
           </w:p>
         </w:tc>
@@ -1057,7 +1380,29 @@
           </w:tcPr>
           <w:p>
             <w:r>
-              <w:t>Denna stämning lämnas in</w:t>
+              <w:t>Heba lämnar in stämning – T 4438-25</w:t>
+            </w:r>
+          </w:p>
+        </w:tc>
+      </w:tr>
+      <w:tr>
+        <w:tc>
+          <w:tcPr>
+            <w:tcW w:type="dxa" w:w="4703"/>
+          </w:tcPr>
+          <w:p>
+            <w:r>
+              <w:t>16 feb 2026</w:t>
+            </w:r>
+          </w:p>
+        </w:tc>
+        <w:tc>
+          <w:tcPr>
+            <w:tcW w:type="dxa" w:w="4703"/>
+          </w:tcPr>
+          <w:p>
+            <w:r>
+              <w:t>Första muntliga förberedelse</w:t>
             </w:r>
           </w:p>
         </w:tc>
@@ -1066,7 +1411,10 @@
     <w:p/>
     <w:p>
       <w:r>
-        <w:t>Stämningen lämnades in som hämnd för att Heba blev blockerad efter att Mohammad avvisat hennes romantiska närmanden.</w:t>
+        <w:rPr>
+          <w:b/>
+        </w:rPr>
+        <w:t>Stämningen lämnades in som hämnd efter att Mohammad avvisat Hebas närmanden och efter att polisen avfärdade hennes falska anmälan.</w:t>
       </w:r>
     </w:p>
     <w:p>
@@ -1077,6 +1425,15 @@
         <w:t>BEVISNING</w:t>
       </w:r>
     </w:p>
+    <w:p>
+      <w:r>
+        <w:rPr>
+          <w:i/>
+        </w:rPr>
+        <w:t>OBS: All arabisk bevisning kommer att förses med auktoriserad översättning enligt rättens instruktioner från 2026-02-16.</w:t>
+      </w:r>
+    </w:p>
+    <w:p/>
     <w:p>
       <w:r>
         <w:rPr>
@@ -1103,6 +1460,9 @@
           </w:tcPr>
           <w:p>
             <w:r>
+              <w:rPr>
+                <w:b/>
+              </w:rPr>
               <w:t>Nr</w:t>
             </w:r>
           </w:p>
@@ -1113,6 +1473,9 @@
           </w:tcPr>
           <w:p>
             <w:r>
+              <w:rPr>
+                <w:b/>
+              </w:rPr>
               <w:t>Bevis</w:t>
             </w:r>
           </w:p>
@@ -1123,6 +1486,9 @@
           </w:tcPr>
           <w:p>
             <w:r>
+              <w:rPr>
+                <w:b/>
+              </w:rPr>
               <w:t>Bevisar</w:t>
             </w:r>
           </w:p>
@@ -1135,7 +1501,7 @@
           </w:tcPr>
           <w:p>
             <w:r>
-              <w:t>1</w:t>
+              <w:t>B1</w:t>
             </w:r>
           </w:p>
         </w:tc>
@@ -1145,7 +1511,7 @@
           </w:tcPr>
           <w:p>
             <w:r>
-              <w:t>WhatsApp-konversation 29 dec 2024</w:t>
+              <w:t>WhatsApp 29 dec 2024 – Hebas skulderkännande</w:t>
             </w:r>
           </w:p>
         </w:tc>
@@ -1155,7 +1521,7 @@
           </w:tcPr>
           <w:p>
             <w:r>
-              <w:t>Heba erkänner skuld på 35 000 kr till Mohammad</w:t>
+              <w:t>Heba erkänner skuld 35 000 kr till Mohammad</w:t>
             </w:r>
           </w:p>
         </w:tc>
@@ -1167,7 +1533,7 @@
           </w:tcPr>
           <w:p>
             <w:r>
-              <w:t>2</w:t>
+              <w:t>B2</w:t>
             </w:r>
           </w:p>
         </w:tc>
@@ -1177,7 +1543,7 @@
           </w:tcPr>
           <w:p>
             <w:r>
-              <w:t>WhatsApp-konversation okt 2024</w:t>
+              <w:t>WhatsApp okt 2024 – "60 000 kr"</w:t>
             </w:r>
           </w:p>
         </w:tc>
@@ -1199,7 +1565,7 @@
           </w:tcPr>
           <w:p>
             <w:r>
-              <w:t>3</w:t>
+              <w:t>B3</w:t>
             </w:r>
           </w:p>
         </w:tc>
@@ -1209,7 +1575,7 @@
           </w:tcPr>
           <w:p>
             <w:r>
-              <w:t>WhatsApp bokföring juni 2023</w:t>
+              <w:t>WhatsApp juni 2023 – bokföring $8 852</w:t>
             </w:r>
           </w:p>
         </w:tc>
@@ -1219,7 +1585,7 @@
           </w:tcPr>
           <w:p>
             <w:r>
-              <w:t>Heba skyldig $8 852 till Mohammad</w:t>
+              <w:t>Hebas egen bokföring visar skuld till Mohammad</w:t>
             </w:r>
           </w:p>
         </w:tc>
@@ -1231,7 +1597,7 @@
           </w:tcPr>
           <w:p>
             <w:r>
-              <w:t>4</w:t>
+              <w:t>B4</w:t>
             </w:r>
           </w:p>
         </w:tc>
@@ -1241,7 +1607,7 @@
           </w:tcPr>
           <w:p>
             <w:r>
-              <w:t>WhatsApp jan 2023</w:t>
+              <w:t>WhatsApp jan 2023 – återbetalning Swish</w:t>
             </w:r>
           </w:p>
         </w:tc>
@@ -1251,7 +1617,7 @@
           </w:tcPr>
           <w:p>
             <w:r>
-              <w:t>Återbetalning av Swish-belopp bekräftas</w:t>
+              <w:t>30 000 kr till Joumana återbetalades</w:t>
             </w:r>
           </w:p>
         </w:tc>
@@ -1263,7 +1629,7 @@
           </w:tcPr>
           <w:p>
             <w:r>
-              <w:t>5</w:t>
+              <w:t>B5</w:t>
             </w:r>
           </w:p>
         </w:tc>
@@ -1273,7 +1639,7 @@
           </w:tcPr>
           <w:p>
             <w:r>
-              <w:t>Polisens beslut om nedläggning</w:t>
+              <w:t>Polisens nedläggningsbeslut</w:t>
             </w:r>
           </w:p>
         </w:tc>
@@ -1288,11 +1654,309 @@
           </w:p>
         </w:tc>
       </w:tr>
+      <w:tr>
+        <w:tc>
+          <w:tcPr>
+            <w:tcW w:type="dxa" w:w="3135"/>
+          </w:tcPr>
+          <w:p>
+            <w:r>
+              <w:t>B6</w:t>
+            </w:r>
+          </w:p>
+        </w:tc>
+        <w:tc>
+          <w:tcPr>
+            <w:tcW w:type="dxa" w:w="3135"/>
+          </w:tcPr>
+          <w:p>
+            <w:r>
+              <w:t>Abu Mohammad-chatt – dollarväxlingar</w:t>
+            </w:r>
+          </w:p>
+        </w:tc>
+        <w:tc>
+          <w:tcPr>
+            <w:tcW w:type="dxa" w:w="3135"/>
+          </w:tcPr>
+          <w:p>
+            <w:r>
+              <w:t>Heba bedrev professionell hawala via penningväxlare</w:t>
+            </w:r>
+          </w:p>
+        </w:tc>
+      </w:tr>
+      <w:tr>
+        <w:tc>
+          <w:tcPr>
+            <w:tcW w:type="dxa" w:w="3135"/>
+          </w:tcPr>
+          <w:p>
+            <w:r>
+              <w:t>B7</w:t>
+            </w:r>
+          </w:p>
+        </w:tc>
+        <w:tc>
+          <w:tcPr>
+            <w:tcW w:type="dxa" w:w="3135"/>
+          </w:tcPr>
+          <w:p>
+            <w:r>
+              <w:t>Abu Mohammad-chatt – syriska pund</w:t>
+            </w:r>
+          </w:p>
+        </w:tc>
+        <w:tc>
+          <w:tcPr>
+            <w:tcW w:type="dxa" w:w="3135"/>
+          </w:tcPr>
+          <w:p>
+            <w:r>
+              <w:t>Stora belopp (11,5 miljoner SYP) i transaktioner</w:t>
+            </w:r>
+          </w:p>
+        </w:tc>
+      </w:tr>
+      <w:tr>
+        <w:tc>
+          <w:tcPr>
+            <w:tcW w:type="dxa" w:w="3135"/>
+          </w:tcPr>
+          <w:p>
+            <w:r>
+              <w:t>B8</w:t>
+            </w:r>
+          </w:p>
+        </w:tc>
+        <w:tc>
+          <w:tcPr>
+            <w:tcW w:type="dxa" w:w="3135"/>
+          </w:tcPr>
+          <w:p>
+            <w:r>
+              <w:t>Abu Mohammad-chatt – USDT/krypto</w:t>
+            </w:r>
+          </w:p>
+        </w:tc>
+        <w:tc>
+          <w:tcPr>
+            <w:tcW w:type="dxa" w:w="3135"/>
+          </w:tcPr>
+          <w:p>
+            <w:r>
+              <w:t>Kryptovalutahandel som del av hawala-verksamhet</w:t>
+            </w:r>
+          </w:p>
+        </w:tc>
+      </w:tr>
+      <w:tr>
+        <w:tc>
+          <w:tcPr>
+            <w:tcW w:type="dxa" w:w="3135"/>
+          </w:tcPr>
+          <w:p>
+            <w:r>
+              <w:t>B9</w:t>
+            </w:r>
+          </w:p>
+        </w:tc>
+        <w:tc>
+          <w:tcPr>
+            <w:tcW w:type="dxa" w:w="3135"/>
+          </w:tcPr>
+          <w:p>
+            <w:r>
+              <w:t>Abu Mohammad-chatt – faktura-/Klarna-betalningar</w:t>
+            </w:r>
+          </w:p>
+        </w:tc>
+        <w:tc>
+          <w:tcPr>
+            <w:tcW w:type="dxa" w:w="3135"/>
+          </w:tcPr>
+          <w:p>
+            <w:r>
+              <w:t>Systematisk fakturering via Nordea/Klarna</w:t>
+            </w:r>
+          </w:p>
+        </w:tc>
+      </w:tr>
+      <w:tr>
+        <w:tc>
+          <w:tcPr>
+            <w:tcW w:type="dxa" w:w="3135"/>
+          </w:tcPr>
+          <w:p>
+            <w:r>
+              <w:t>B10</w:t>
+            </w:r>
+          </w:p>
+        </w:tc>
+        <w:tc>
+          <w:tcPr>
+            <w:tcW w:type="dxa" w:w="3135"/>
+          </w:tcPr>
+          <w:p>
+            <w:r>
+              <w:t>Abu Mohammad-chatt – ljudfiler och foton</w:t>
+            </w:r>
+          </w:p>
+        </w:tc>
+        <w:tc>
+          <w:tcPr>
+            <w:tcW w:type="dxa" w:w="3135"/>
+          </w:tcPr>
+          <w:p>
+            <w:r>
+              <w:t>60+ ljud, 80+ foton med transaktionsbevis</w:t>
+            </w:r>
+          </w:p>
+        </w:tc>
+      </w:tr>
     </w:tbl>
     <w:p/>
     <w:p>
       <w:r>
-        <w:t>Mohammad och Joumana förbehåller sig rätten att åberopa ytterligare bevisning längre fram i processen.</w:t>
+        <w:rPr>
+          <w:b/>
+        </w:rPr>
+        <w:t>Muntlig bevisning:</w:t>
+      </w:r>
+    </w:p>
+    <w:tbl>
+      <w:tblPr>
+        <w:tblStyle w:val="TableGrid"/>
+        <w:tblW w:type="auto" w:w="0"/>
+        <w:tblLook w:firstColumn="1" w:firstRow="1" w:lastColumn="0" w:lastRow="0" w:noHBand="0" w:noVBand="1" w:val="04A0"/>
+      </w:tblPr>
+      <w:tblGrid>
+        <w:gridCol w:w="3135"/>
+        <w:gridCol w:w="3135"/>
+        <w:gridCol w:w="3135"/>
+      </w:tblGrid>
+      <w:tr>
+        <w:tc>
+          <w:tcPr>
+            <w:tcW w:type="dxa" w:w="3135"/>
+          </w:tcPr>
+          <w:p>
+            <w:r>
+              <w:rPr>
+                <w:b/>
+              </w:rPr>
+              <w:t>Nr</w:t>
+            </w:r>
+          </w:p>
+        </w:tc>
+        <w:tc>
+          <w:tcPr>
+            <w:tcW w:type="dxa" w:w="3135"/>
+          </w:tcPr>
+          <w:p>
+            <w:r>
+              <w:rPr>
+                <w:b/>
+              </w:rPr>
+              <w:t>Vittne</w:t>
+            </w:r>
+          </w:p>
+        </w:tc>
+        <w:tc>
+          <w:tcPr>
+            <w:tcW w:type="dxa" w:w="3135"/>
+          </w:tcPr>
+          <w:p>
+            <w:r>
+              <w:rPr>
+                <w:b/>
+              </w:rPr>
+              <w:t>Bevistema</w:t>
+            </w:r>
+          </w:p>
+        </w:tc>
+      </w:tr>
+      <w:tr>
+        <w:tc>
+          <w:tcPr>
+            <w:tcW w:type="dxa" w:w="3135"/>
+          </w:tcPr>
+          <w:p>
+            <w:r>
+              <w:t>V1</w:t>
+            </w:r>
+          </w:p>
+        </w:tc>
+        <w:tc>
+          <w:tcPr>
+            <w:tcW w:type="dxa" w:w="3135"/>
+          </w:tcPr>
+          <w:p>
+            <w:r>
+              <w:t>Abu Mohammad (penningväxlare)</w:t>
+            </w:r>
+          </w:p>
+        </w:tc>
+        <w:tc>
+          <w:tcPr>
+            <w:tcW w:type="dxa" w:w="3135"/>
+          </w:tcPr>
+          <w:p>
+            <w:r>
+              <w:t>Hebas hawala-verksamhet, transaktionsflöden, dollarkurser</w:t>
+            </w:r>
+          </w:p>
+        </w:tc>
+      </w:tr>
+      <w:tr>
+        <w:tc>
+          <w:tcPr>
+            <w:tcW w:type="dxa" w:w="3135"/>
+          </w:tcPr>
+          <w:p>
+            <w:r>
+              <w:t>V2</w:t>
+            </w:r>
+          </w:p>
+        </w:tc>
+        <w:tc>
+          <w:tcPr>
+            <w:tcW w:type="dxa" w:w="3135"/>
+          </w:tcPr>
+          <w:p>
+            <w:r>
+              <w:t>Mohammad Sami Alsharef (partsutsaga)</w:t>
+            </w:r>
+          </w:p>
+        </w:tc>
+        <w:tc>
+          <w:tcPr>
+            <w:tcW w:type="dxa" w:w="3135"/>
+          </w:tcPr>
+          <w:p>
+            <w:r>
+              <w:t>Samtliga omständigheter i målet</w:t>
+            </w:r>
+          </w:p>
+        </w:tc>
+      </w:tr>
+    </w:tbl>
+    <w:p/>
+    <w:p>
+      <w:r>
+        <w:rPr>
+          <w:b/>
+        </w:rPr>
+        <w:t xml:space="preserve">Angående kärandens vittnen: </w:t>
+      </w:r>
+      <w:r>
+        <w:t>Heba har uppgett 2 vittnen vars identitet ännu inte avslöjats. Vi förbehåller oss rätten att bemöta deras vittnesmål.</w:t>
+      </w:r>
+    </w:p>
+    <w:p/>
+    <w:p>
+      <w:r>
+        <w:t>Mohammad och Joumana förbehåller sig rätten att åberopa ytterligare bevisning före fristen 2026-03-20.</w:t>
       </w:r>
     </w:p>
     <w:p>
@@ -1334,12 +1998,12 @@
     </w:p>
     <w:p>
       <w:r>
-        <w:t>Joumana har utfärdat fullmakt till Mohammad att företräda henne i detta mål och alla relaterade ärenden.</w:t>
+        <w:t>Joumana har utfärdat fullmakt till Mohammad att företräda henne i detta mål.</w:t>
       </w:r>
     </w:p>
     <w:p>
       <w:r>
-        <w:t>Vi hemställer att rätten överväger att avvisa kravet mot Joumana då hon inte var part i något låneavtal.</w:t>
+        <w:t>Vi hemställer att rätten överväger att avvisa kravet mot Joumana då hon inte var part i något avtal med Heba.</w:t>
       </w:r>
     </w:p>
     <w:p>
@@ -1347,36 +2011,133 @@
         <w:pStyle w:val="Heading1"/>
       </w:pPr>
       <w:r>
-        <w:t>GENKÄROMÅL (FÖRBEHÅLLS)</w:t>
+        <w:t>GENKÄROMÅL</w:t>
       </w:r>
     </w:p>
     <w:p>
       <w:r>
-        <w:t>Mohammad och Joumana förbehåller sig rätten att framställa genkäromål mot Heba avseende:</w:t>
+        <w:rPr>
+          <w:b/>
+        </w:rPr>
+        <w:t>Mohammad framställer genkäromål mot Heba Alhussien.</w:t>
+      </w:r>
+    </w:p>
+    <w:p/>
+    <w:p>
+      <w:pPr>
+        <w:pStyle w:val="Heading2"/>
+      </w:pPr>
+      <w:r>
+        <w:t>Yrkande i genkäromålet</w:t>
+      </w:r>
+    </w:p>
+    <w:p>
+      <w:r>
+        <w:t>Mohammad yrkar att Heba Alhussien förpliktas att till Mohammad Sami Alsharef betala 35 000 kr jämte ränta enligt 6 § räntelagen från den 29 december 2024 till dess betalning sker.</w:t>
       </w:r>
     </w:p>
     <w:p>
       <w:pPr>
-        <w:pStyle w:val="ListNumber"/>
+        <w:pStyle w:val="Heading2"/>
       </w:pPr>
       <w:r>
-        <w:t>Utestående skuld: minst 35 000 kr enligt Hebas eget erkännande</w:t>
+        <w:t>Grund för genkäromålet</w:t>
       </w:r>
     </w:p>
     <w:p>
-      <w:pPr>
-        <w:pStyle w:val="ListNumber"/>
-      </w:pPr>
       <w:r>
-        <w:t>Skadestånd för falsk våldtäktsanmälan</w:t>
+        <w:t>Den 29 december 2024 skrev Heba Alhussien i ett WhatsApp-meddelande till Mohammad:</w:t>
       </w:r>
     </w:p>
+    <w:tbl>
+      <w:tblPr>
+        <w:tblStyle w:val="TableGrid"/>
+        <w:tblW w:type="auto" w:w="0"/>
+        <w:tblLook w:firstColumn="1" w:firstRow="1" w:lastColumn="0" w:lastRow="0" w:noHBand="0" w:noVBand="1" w:val="04A0"/>
+      </w:tblPr>
+      <w:tblGrid>
+        <w:gridCol w:w="4703"/>
+        <w:gridCol w:w="4703"/>
+      </w:tblGrid>
+      <w:tr>
+        <w:tc>
+          <w:tcPr>
+            <w:tcW w:type="dxa" w:w="4703"/>
+          </w:tcPr>
+          <w:p>
+            <w:r>
+              <w:rPr>
+                <w:b/>
+              </w:rPr>
+              <w:t>ARABISKA (Original)</w:t>
+            </w:r>
+          </w:p>
+        </w:tc>
+        <w:tc>
+          <w:tcPr>
+            <w:tcW w:type="dxa" w:w="4703"/>
+          </w:tcPr>
+          <w:p>
+            <w:r>
+              <w:rPr>
+                <w:b/>
+              </w:rPr>
+              <w:t>SVENSKA (Översättning)</w:t>
+            </w:r>
+          </w:p>
+        </w:tc>
+      </w:tr>
+      <w:tr>
+        <w:tc>
+          <w:tcPr>
+            <w:tcW w:type="dxa" w:w="4703"/>
+          </w:tcPr>
+          <w:p>
+            <w:pPr>
+              <w:jc w:val="right"/>
+            </w:pPr>
+            <w:r>
+              <w:rPr>
+                <w:rFonts w:ascii="Arial" w:hAnsi="Arial" w:cs="Arial"/>
+                <w:sz w:val="22"/>
+              </w:rPr>
+              <w:t>عليي سداد دين لابو سمير 35 الف كرون . لتاريخ اليوم بشهر ديسمبر وتم دفع الرينتا من ابو سمير كاش 1800 كرون ل هبه</w:t>
+            </w:r>
+          </w:p>
+        </w:tc>
+        <w:tc>
+          <w:tcPr>
+            <w:tcW w:type="dxa" w:w="4703"/>
+          </w:tcPr>
+          <w:p>
+            <w:r>
+              <w:rPr>
+                <w:rFonts w:ascii="Arial" w:hAnsi="Arial"/>
+                <w:b/>
+                <w:sz w:val="22"/>
+              </w:rPr>
+              <w:t>"Jag är skyldig Abu Sami [Mohammad] 35 000 kr. Per dagens datum i december, och hyran betalades av Abu Sami kontant 1 800 kr till Heba."</w:t>
+            </w:r>
+          </w:p>
+        </w:tc>
+      </w:tr>
+    </w:tbl>
+    <w:p/>
     <w:p>
-      <w:pPr>
-        <w:pStyle w:val="ListNumber"/>
-      </w:pPr>
       <w:r>
-        <w:t>Kostnader och utgifter orsakade av denna rättegång</w:t>
+        <w:t>Detta meddelande utgör ett ensidigt skulderkännande. Heba har inte betalat denna skuld.</w:t>
+      </w:r>
+    </w:p>
+    <w:p/>
+    <w:p>
+      <w:r>
+        <w:rPr>
+          <w:b/>
+        </w:rPr>
+        <w:t xml:space="preserve">Bevisning: </w:t>
+      </w:r>
+      <w:r>
+        <w:t>B1 (WhatsApp-meddelande 2024-12-29) med auktoriserad översättning.</w:t>
       </w:r>
     </w:p>
     <w:p>
@@ -1392,7 +2153,7 @@
         <w:pStyle w:val="ListNumber"/>
       </w:pPr>
       <w:r>
-        <w:t>Inget lån existerar - det var en penningöverföringsverksamhet (hawala)</w:t>
+        <w:t>1. Inget lån existerar – det var en penningöverföringsverksamhet (hawala), bevisad genom Abu Mohammad-chatten</w:t>
       </w:r>
     </w:p>
     <w:p>
@@ -1400,7 +2161,7 @@
         <w:pStyle w:val="ListNumber"/>
       </w:pPr>
       <w:r>
-        <w:t>Heba är skyldig Mohammad pengar - 35 000 kr enligt hennes eget skriftliga erkännande</w:t>
+        <w:t>2. Heba är skyldig Mohammad 35 000 kr – enligt hennes eget skriftliga erkännande</w:t>
       </w:r>
     </w:p>
     <w:p>
@@ -1408,7 +2169,7 @@
         <w:pStyle w:val="ListNumber"/>
       </w:pPr>
       <w:r>
-        <w:t>Hebas trovärdighet är obefintlig - falsk våldtäktsanmälan avfärdad av polis</w:t>
+        <w:t>3. Hebas trovärdighet är obefintlig – falsk våldtäktsanmälan avfärdad av polis inom 10 dagar</w:t>
       </w:r>
     </w:p>
     <w:p>
@@ -1416,7 +2177,15 @@
         <w:pStyle w:val="ListNumber"/>
       </w:pPr>
       <w:r>
-        <w:t>Joumana bör avvisas från målet - minimal inblandning, fullmakt utfärdad till Mohammad</w:t>
+        <w:t>4. Joumana bör avvisas från målet – minimal inblandning, fullmakt till Mohammad</w:t>
+      </w:r>
+    </w:p>
+    <w:p>
+      <w:pPr>
+        <w:pStyle w:val="ListNumber"/>
+      </w:pPr>
+      <w:r>
+        <w:t>5. Abu Mohammad bekräftar Hebas hawala-verksamhet – 518 meddelanden med dollarväxlingar, USDT, fakturor</w:t>
       </w:r>
     </w:p>
     <w:p>
@@ -1429,35 +2198,62 @@
     </w:p>
     <w:p>
       <w:r>
-        <w:t>Mohammad och Joumana är fast beslutna att försvara sig mot dessa ogrundade anklagelser. Vi är beredda att genomgå hela rättsprocessen, inklusive eventuella överklaganden till hovrätt och Högsta domstolen om så krävs.</w:t>
+        <w:rPr>
+          <w:b/>
+        </w:rPr>
+        <w:t>Denna stämning är orättfärdig, grundlös och motiverad av hämnd.</w:t>
       </w:r>
     </w:p>
     <w:p/>
     <w:p>
       <w:r>
-        <w:rPr>
-          <w:b/>
-        </w:rPr>
-        <w:t>Denna stämning är orättfärdig och grundlös.</w:t>
+        <w:t>Mohammad och Joumana är fast beslutna att försvara sig och kommer att driva detta mål till sitt slut. Heba Alhussien har:</w:t>
       </w:r>
+    </w:p>
+    <w:p>
+      <w:pPr>
+        <w:pStyle w:val="ListBullet"/>
+      </w:pPr>
       <w:r>
-        <w:t xml:space="preserve"> Den är uppenbarligen ett försök till hämnd från en person som själv är skyldig pengar och som tidigare har gjort falska anklagelser som avfärdats av polisen.</w:t>
+        <w:t>Gjort en falsk våldtäktsanmälan som polisen avfärdade</w:t>
+      </w:r>
+    </w:p>
+    <w:p>
+      <w:pPr>
+        <w:pStyle w:val="ListBullet"/>
+      </w:pPr>
+      <w:r>
+        <w:t>Lämnat in en stämning baserad på lögner</w:t>
+      </w:r>
+    </w:p>
+    <w:p>
+      <w:pPr>
+        <w:pStyle w:val="ListBullet"/>
+      </w:pPr>
+      <w:r>
+        <w:t>Dolt sin egen hawala-verksamhet</w:t>
+      </w:r>
+    </w:p>
+    <w:p>
+      <w:pPr>
+        <w:pStyle w:val="ListBullet"/>
+      </w:pPr>
+      <w:r>
+        <w:t>Vägrat erkänna sin egen skuld på 35 000 kr</w:t>
       </w:r>
     </w:p>
     <w:p/>
     <w:p>
       <w:r>
-        <w:t>Vi kommer att kämpa för vår rätt och för att sanningen ska komma fram, oavsett hur lång tid det tar.</w:t>
+        <w:t>Vi begär att rätten avslår käromålet i sin helhet och bifaller genkäromålet.</w:t>
       </w:r>
     </w:p>
     <w:p/>
-    <w:p/>
     <w:p>
       <w:r>
-        <w:t>Eskilstuna den ______________ 2025</w:t>
+        <w:t>Eskilstuna den 2026-02-16</w:t>
       </w:r>
     </w:p>
-    <w:p/>
     <w:p/>
     <w:p>
       <w:r>
@@ -1484,7 +2280,6 @@
       </w:r>
     </w:p>
     <w:p/>
-    <w:p/>
     <w:p>
       <w:r>
         <w:rPr>
@@ -1500,12 +2295,17 @@
     </w:p>
     <w:p>
       <w:r>
-        <w:t>2. WhatsApp-utdrag (med översättningar)</w:t>
+        <w:t>2. WhatsApp-utdrag med auktoriserad översättning</w:t>
       </w:r>
     </w:p>
     <w:p>
       <w:r>
-        <w:t>3. Polisens nedläggningsbeslut (om tillgängligt)</w:t>
+        <w:t>3. Abu Mohammad-chatt (utdrag)</w:t>
+      </w:r>
+    </w:p>
+    <w:p>
+      <w:r>
+        <w:t>4. Polisens nedläggningsbeslut</w:t>
       </w:r>
     </w:p>
     <w:sectPr>

</xml_diff>

<commit_message>
Expanded genkäromål to 150,000 kr: kränkning + rättegångsmissbruk + ekonomisk skada
- A. Fordran: 35,000 kr (Hebas erkända skuld)
- B. Kränkningsersättning: 50,000 kr (falsk våldtäktsanmälan, SkL 2:3 + BrB 15:7)
- C. Skadestånd: 40,000 kr (rättegångsmissbruk, SkL 2:2 + BrB 15:2)
- D. Ekonomisk skada: 25,000 kr (översättning, förlorad arbetstid)
- Updated all .md files, Python script, and regenerated Word documents
</commit_message>
<xml_diff>
--- a/Case T 4438-25/PRINT_READY/01_SVAROMAL_Mohammad_Sami_Alsharef.docx
+++ b/Case T 4438-25/PRINT_READY/01_SVAROMAL_Mohammad_Sami_Alsharef.docx
@@ -294,28 +294,246 @@
         <w:pStyle w:val="Heading2"/>
       </w:pPr>
       <w:r>
-        <w:t>Genkäromål</w:t>
+        <w:t>Genkäromål (150 000 kr)</w:t>
       </w:r>
     </w:p>
     <w:p>
       <w:r>
-        <w:t>Mohammad yrkar i genkäromål att:</w:t>
+        <w:t>Mohammad yrkar i genkäromål att Heba Alhussien förpliktas att betala sammanlagt 150 000 kr till Mohammad Sami Alsharef, fördelat enligt följande:</w:t>
+      </w:r>
+    </w:p>
+    <w:p/>
+    <w:tbl>
+      <w:tblPr>
+        <w:tblStyle w:val="TableGrid"/>
+        <w:tblW w:type="auto" w:w="0"/>
+        <w:tblLook w:firstColumn="1" w:firstRow="1" w:lastColumn="0" w:lastRow="0" w:noHBand="0" w:noVBand="1" w:val="04A0"/>
+      </w:tblPr>
+      <w:tblGrid>
+        <w:gridCol w:w="3135"/>
+        <w:gridCol w:w="3135"/>
+        <w:gridCol w:w="3135"/>
+      </w:tblGrid>
+      <w:tr>
+        <w:tc>
+          <w:tcPr>
+            <w:tcW w:type="dxa" w:w="3135"/>
+          </w:tcPr>
+          <w:p>
+            <w:r>
+              <w:rPr>
+                <w:b/>
+              </w:rPr>
+              <w:t>Post</w:t>
+            </w:r>
+          </w:p>
+        </w:tc>
+        <w:tc>
+          <w:tcPr>
+            <w:tcW w:type="dxa" w:w="3135"/>
+          </w:tcPr>
+          <w:p>
+            <w:r>
+              <w:rPr>
+                <w:b/>
+              </w:rPr>
+              <w:t>Belopp</w:t>
+            </w:r>
+          </w:p>
+        </w:tc>
+        <w:tc>
+          <w:tcPr>
+            <w:tcW w:type="dxa" w:w="3135"/>
+          </w:tcPr>
+          <w:p>
+            <w:r>
+              <w:rPr>
+                <w:b/>
+              </w:rPr>
+              <w:t>Rättslig grund</w:t>
+            </w:r>
+          </w:p>
+        </w:tc>
+      </w:tr>
+      <w:tr>
+        <w:tc>
+          <w:tcPr>
+            <w:tcW w:type="dxa" w:w="3135"/>
+          </w:tcPr>
+          <w:p>
+            <w:r>
+              <w:t>Hebas skuld (erkännande)</w:t>
+            </w:r>
+          </w:p>
+        </w:tc>
+        <w:tc>
+          <w:tcPr>
+            <w:tcW w:type="dxa" w:w="3135"/>
+          </w:tcPr>
+          <w:p>
+            <w:r>
+              <w:t>35 000 kr</w:t>
+            </w:r>
+          </w:p>
+        </w:tc>
+        <w:tc>
+          <w:tcPr>
+            <w:tcW w:type="dxa" w:w="3135"/>
+          </w:tcPr>
+          <w:p>
+            <w:r>
+              <w:t>Ensidigt skulderkännande 2024-12-29</w:t>
+            </w:r>
+          </w:p>
+        </w:tc>
+      </w:tr>
+      <w:tr>
+        <w:tc>
+          <w:tcPr>
+            <w:tcW w:type="dxa" w:w="3135"/>
+          </w:tcPr>
+          <w:p>
+            <w:r>
+              <w:t>Kränkningsersättning – falsk våldtäktsanmälan</w:t>
+            </w:r>
+          </w:p>
+        </w:tc>
+        <w:tc>
+          <w:tcPr>
+            <w:tcW w:type="dxa" w:w="3135"/>
+          </w:tcPr>
+          <w:p>
+            <w:r>
+              <w:t>50 000 kr</w:t>
+            </w:r>
+          </w:p>
+        </w:tc>
+        <w:tc>
+          <w:tcPr>
+            <w:tcW w:type="dxa" w:w="3135"/>
+          </w:tcPr>
+          <w:p>
+            <w:r>
+              <w:t>2 kap 3 § SkL via BrB 15:7 (falsk tillvitelse)</w:t>
+            </w:r>
+          </w:p>
+        </w:tc>
+      </w:tr>
+      <w:tr>
+        <w:tc>
+          <w:tcPr>
+            <w:tcW w:type="dxa" w:w="3135"/>
+          </w:tcPr>
+          <w:p>
+            <w:r>
+              <w:t>Skadestånd – rättegångsmissbruk</w:t>
+            </w:r>
+          </w:p>
+        </w:tc>
+        <w:tc>
+          <w:tcPr>
+            <w:tcW w:type="dxa" w:w="3135"/>
+          </w:tcPr>
+          <w:p>
+            <w:r>
+              <w:t>40 000 kr</w:t>
+            </w:r>
+          </w:p>
+        </w:tc>
+        <w:tc>
+          <w:tcPr>
+            <w:tcW w:type="dxa" w:w="3135"/>
+          </w:tcPr>
+          <w:p>
+            <w:r>
+              <w:t>2 kap 2 § SkL, jfr BrB 15:2 (osann partsutsaga)</w:t>
+            </w:r>
+          </w:p>
+        </w:tc>
+      </w:tr>
+      <w:tr>
+        <w:tc>
+          <w:tcPr>
+            <w:tcW w:type="dxa" w:w="3135"/>
+          </w:tcPr>
+          <w:p>
+            <w:r>
+              <w:t>Ekonomisk skada</w:t>
+            </w:r>
+          </w:p>
+        </w:tc>
+        <w:tc>
+          <w:tcPr>
+            <w:tcW w:type="dxa" w:w="3135"/>
+          </w:tcPr>
+          <w:p>
+            <w:r>
+              <w:t>25 000 kr</w:t>
+            </w:r>
+          </w:p>
+        </w:tc>
+        <w:tc>
+          <w:tcPr>
+            <w:tcW w:type="dxa" w:w="3135"/>
+          </w:tcPr>
+          <w:p>
+            <w:r>
+              <w:t>2 kap 2 § SkL (översättning, förlorad arbetstid m.m.)</w:t>
+            </w:r>
+          </w:p>
+        </w:tc>
+      </w:tr>
+      <w:tr>
+        <w:tc>
+          <w:tcPr>
+            <w:tcW w:type="dxa" w:w="3135"/>
+          </w:tcPr>
+          <w:p>
+            <w:r>
+              <w:rPr>
+                <w:b/>
+              </w:rPr>
+              <w:t>TOTALT</w:t>
+            </w:r>
+          </w:p>
+        </w:tc>
+        <w:tc>
+          <w:tcPr>
+            <w:tcW w:type="dxa" w:w="3135"/>
+          </w:tcPr>
+          <w:p>
+            <w:r>
+              <w:rPr>
+                <w:b/>
+              </w:rPr>
+              <w:t>150 000 kr</w:t>
+            </w:r>
+          </w:p>
+        </w:tc>
+        <w:tc>
+          <w:tcPr>
+            <w:tcW w:type="dxa" w:w="3135"/>
+          </w:tcPr>
+          <w:p>
+            <w:r>
+              <w:rPr>
+                <w:b/>
+              </w:rPr>
+              <w:t>+ ränta + rättegångskostnader</w:t>
+            </w:r>
+          </w:p>
+        </w:tc>
+      </w:tr>
+    </w:tbl>
+    <w:p/>
+    <w:p>
+      <w:r>
+        <w:t>Jämte ränta enligt 6 § räntelagen från respektive skadetillfälle till dess betalning sker.</w:t>
       </w:r>
     </w:p>
     <w:p>
-      <w:pPr>
-        <w:pStyle w:val="ListNumber"/>
-      </w:pPr>
       <w:r>
-        <w:t>1. Heba Alhussien förpliktas att betala 35 000 kr jämte ränta till Mohammad Sami Alsharef, enligt hennes eget skriftliga erkännande av 2024-12-29</w:t>
-      </w:r>
-    </w:p>
-    <w:p>
-      <w:pPr>
-        <w:pStyle w:val="ListNumber"/>
-      </w:pPr>
-      <w:r>
-        <w:t>2. Heba förpliktas att ersätta rättegångskostnaderna för genkäromålet</w:t>
+        <w:t>Heba förpliktas att ersätta samtliga rättegångskostnader i såväl käromålet som genkäromålet.</w:t>
       </w:r>
     </w:p>
     <w:p>
@@ -2011,7 +2229,7 @@
         <w:pStyle w:val="Heading1"/>
       </w:pPr>
       <w:r>
-        <w:t>GENKÄROMÅL</w:t>
+        <w:t>GENKÄROMÅL – 150 000 KR</w:t>
       </w:r>
     </w:p>
     <w:p>
@@ -2019,7 +2237,7 @@
         <w:rPr>
           <w:b/>
         </w:rPr>
-        <w:t>Mohammad framställer genkäromål mot Heba Alhussien.</w:t>
+        <w:t>Mohammad framställer genkäromål mot Heba Alhussien på totalt 150 000 kr.</w:t>
       </w:r>
     </w:p>
     <w:p/>
@@ -2028,25 +2246,12 @@
         <w:pStyle w:val="Heading2"/>
       </w:pPr>
       <w:r>
-        <w:t>Yrkande i genkäromålet</w:t>
+        <w:t>A. Fordran: 35 000 kr (Hebas skulderkännande)</w:t>
       </w:r>
     </w:p>
     <w:p>
       <w:r>
-        <w:t>Mohammad yrkar att Heba Alhussien förpliktas att till Mohammad Sami Alsharef betala 35 000 kr jämte ränta enligt 6 § räntelagen från den 29 december 2024 till dess betalning sker.</w:t>
-      </w:r>
-    </w:p>
-    <w:p>
-      <w:pPr>
-        <w:pStyle w:val="Heading2"/>
-      </w:pPr>
-      <w:r>
-        <w:t>Grund för genkäromålet</w:t>
-      </w:r>
-    </w:p>
-    <w:p>
-      <w:r>
-        <w:t>Den 29 december 2024 skrev Heba Alhussien i ett WhatsApp-meddelande till Mohammad:</w:t>
+        <w:t>Den 29 december 2024 skrev Heba i WhatsApp:</w:t>
       </w:r>
     </w:p>
     <w:tbl>
@@ -2101,7 +2306,7 @@
                 <w:rFonts w:ascii="Arial" w:hAnsi="Arial" w:cs="Arial"/>
                 <w:sz w:val="22"/>
               </w:rPr>
-              <w:t>عليي سداد دين لابو سمير 35 الف كرون . لتاريخ اليوم بشهر ديسمبر وتم دفع الرينتا من ابو سمير كاش 1800 كرون ل هبه</w:t>
+              <w:t>عليي سداد دين لابو سمير 35 الف كرون</w:t>
             </w:r>
           </w:p>
         </w:tc>
@@ -2116,7 +2321,7 @@
                 <w:b/>
                 <w:sz w:val="22"/>
               </w:rPr>
-              <w:t>"Jag är skyldig Abu Sami [Mohammad] 35 000 kr. Per dagens datum i december, och hyran betalades av Abu Sami kontant 1 800 kr till Heba."</w:t>
+              <w:t>"Jag är skyldig Abu Sami [Mohammad] 35 000 kr"</w:t>
             </w:r>
           </w:p>
         </w:tc>
@@ -2125,7 +2330,158 @@
     <w:p/>
     <w:p>
       <w:r>
-        <w:t>Detta meddelande utgör ett ensidigt skulderkännande. Heba har inte betalat denna skuld.</w:t>
+        <w:t>Meddelandet utgör ett ensidigt skulderkännande. Heba har inte betalat.</w:t>
+      </w:r>
+    </w:p>
+    <w:p>
+      <w:pPr>
+        <w:pStyle w:val="Heading2"/>
+      </w:pPr>
+      <w:r>
+        <w:t>B. Kränkningsersättning: 50 000 kr (falsk våldtäktsanmälan)</w:t>
+      </w:r>
+    </w:p>
+    <w:p>
+      <w:r>
+        <w:t>Heba Alhussien anmälde Mohammad för våldtäkt – påstod att han våldtagit henne upprepade gånger under ~2 år. Polisen lade ned utredningen inom ~10 dagar på grund av total brist på bevis.</w:t>
+      </w:r>
+    </w:p>
+    <w:p/>
+    <w:p>
+      <w:r>
+        <w:rPr>
+          <w:b/>
+        </w:rPr>
+        <w:t>Rättslig grund:</w:t>
+      </w:r>
+    </w:p>
+    <w:p>
+      <w:pPr>
+        <w:pStyle w:val="ListBullet"/>
+      </w:pPr>
+      <w:r>
+        <w:t>Falsk tillvitelse enligt 15 kap 7 § brottsbalken – att falskeligen anklaga någon för brott inför myndighet</w:t>
+      </w:r>
+    </w:p>
+    <w:p>
+      <w:pPr>
+        <w:pStyle w:val="ListBullet"/>
+      </w:pPr>
+      <w:r>
+        <w:t>Kränkningsersättning enligt 2 kap 3 § skadeståndslagen – allvarlig kränkning genom brott</w:t>
+      </w:r>
+    </w:p>
+    <w:p>
+      <w:pPr>
+        <w:pStyle w:val="ListBullet"/>
+      </w:pPr>
+      <w:r>
+        <w:t>En falsk våldtäktsanmälan utgör en av de allvarligaste kränkningar en person kan utsättas för. Den skadar heder, rykte, familjerelationer och psykiskt välmående.</w:t>
+      </w:r>
+    </w:p>
+    <w:p>
+      <w:pPr>
+        <w:pStyle w:val="Heading2"/>
+      </w:pPr>
+      <w:r>
+        <w:t>C. Skadestånd: 40 000 kr (rättegångsmissbruk)</w:t>
+      </w:r>
+    </w:p>
+    <w:p>
+      <w:r>
+        <w:t>Heba har medvetet lämnat in en stämningsansökan med falska påståenden. Hon vet att inga lån existerat – pengarna var del av hawala-verksamhet. Ändå kräver hon 541 118 kr.</w:t>
+      </w:r>
+    </w:p>
+    <w:p/>
+    <w:p>
+      <w:r>
+        <w:rPr>
+          <w:b/>
+        </w:rPr>
+        <w:t>Rättslig grund:</w:t>
+      </w:r>
+    </w:p>
+    <w:p>
+      <w:pPr>
+        <w:pStyle w:val="ListBullet"/>
+      </w:pPr>
+      <w:r>
+        <w:t>Ren förmögenhetsskada vid brott enligt 2 kap 2 § skadeståndslagen</w:t>
+      </w:r>
+    </w:p>
+    <w:p>
+      <w:pPr>
+        <w:pStyle w:val="ListBullet"/>
+      </w:pPr>
+      <w:r>
+        <w:t>Jfr osann partsutsaga enligt 15 kap 2 § brottsbalken – att under sanningsförsäkran lämna osanna uppgifter i rättegång</w:t>
+      </w:r>
+    </w:p>
+    <w:p>
+      <w:pPr>
+        <w:pStyle w:val="ListBullet"/>
+      </w:pPr>
+      <w:r>
+        <w:t>Stämningen utgör ett systematiskt missbruk av rättsväsendet som vapen för personlig hämnd</w:t>
+      </w:r>
+    </w:p>
+    <w:p>
+      <w:pPr>
+        <w:pStyle w:val="Heading2"/>
+      </w:pPr>
+      <w:r>
+        <w:t>D. Ekonomisk skada: 25 000 kr</w:t>
+      </w:r>
+    </w:p>
+    <w:p>
+      <w:r>
+        <w:t>Mohammad har lidit direkt ekonomisk skada till följd av Hebas agerande:</w:t>
+      </w:r>
+    </w:p>
+    <w:p>
+      <w:pPr>
+        <w:pStyle w:val="ListBullet"/>
+      </w:pPr>
+      <w:r>
+        <w:t>Kostnader för auktoriserade översättningar av all arabisk bevisning</w:t>
+      </w:r>
+    </w:p>
+    <w:p>
+      <w:pPr>
+        <w:pStyle w:val="ListBullet"/>
+      </w:pPr>
+      <w:r>
+        <w:t>Förlorad arbetstid för att förbereda försvar</w:t>
+      </w:r>
+    </w:p>
+    <w:p>
+      <w:pPr>
+        <w:pStyle w:val="ListBullet"/>
+      </w:pPr>
+      <w:r>
+        <w:t>Resekostnader till domstol</w:t>
+      </w:r>
+    </w:p>
+    <w:p>
+      <w:pPr>
+        <w:pStyle w:val="ListBullet"/>
+      </w:pPr>
+      <w:r>
+        <w:t>Porto, kopiering och administration</w:t>
+      </w:r>
+    </w:p>
+    <w:p>
+      <w:r>
+        <w:t>Rättslig grund: 2 kap 2 § skadeståndslagen (ren förmögenhetsskada).</w:t>
+      </w:r>
+    </w:p>
+    <w:p/>
+    <w:p>
+      <w:r>
+        <w:rPr>
+          <w:b/>
+        </w:rPr>
+        <w:t>TOTALT GENKÄROMÅL: 150 000 kr + ränta + rättegångskostnader</w:t>
       </w:r>
     </w:p>
     <w:p/>
@@ -2137,7 +2493,7 @@
         <w:t xml:space="preserve">Bevisning: </w:t>
       </w:r>
       <w:r>
-        <w:t>B1 (WhatsApp-meddelande 2024-12-29) med auktoriserad översättning.</w:t>
+        <w:t>B1 (skulderkännande), B5 (polisens nedläggningsbeslut), B6–B10 (Abu Mohammad, hawala-bevis), partsutsaga.</w:t>
       </w:r>
     </w:p>
     <w:p>
@@ -2245,7 +2601,7 @@
     <w:p/>
     <w:p>
       <w:r>
-        <w:t>Vi begär att rätten avslår käromålet i sin helhet och bifaller genkäromålet.</w:t>
+        <w:t>Vi begär att rätten avslår käromålet i sin helhet och bifaller genkäromålet på 150 000 kr jämte ränta och rättegångskostnader.</w:t>
       </w:r>
     </w:p>
     <w:p/>

</xml_diff>

<commit_message>
Maximerat genkäromål till 400 000 kr - högsta försvarbar nivå
- A. Fordran: 35 000 kr (dokumenterad skuld)
- B. Kränkningsersättning: 150 000 kr (falsk våldtäktsanmälan, SkL 2:3 + BrB 15:7)
- C. Skadestånd: 100 000 kr (rättegångsmissbruk, SkL 2:2 + BrB 15:2)
- D. Ekonomisk skada: 75 000 kr (översättning, inkomstförlust, resekostnader)
- E. Sveda och värk: 40 000 kr (psykiskt lidande, SkL 5:1) - NY KATEGORI
- Alla filer uppdaterade, Word-dokument regenererade
</commit_message>
<xml_diff>
--- a/Case T 4438-25/PRINT_READY/01_SVAROMAL_Mohammad_Sami_Alsharef.docx
+++ b/Case T 4438-25/PRINT_READY/01_SVAROMAL_Mohammad_Sami_Alsharef.docx
@@ -294,12 +294,12 @@
         <w:pStyle w:val="Heading2"/>
       </w:pPr>
       <w:r>
-        <w:t>Genkäromål (150 000 kr)</w:t>
+        <w:t>Genkäromål (400 000 kr)</w:t>
       </w:r>
     </w:p>
     <w:p>
       <w:r>
-        <w:t>Mohammad yrkar i genkäromål att Heba Alhussien förpliktas att betala sammanlagt 150 000 kr till Mohammad Sami Alsharef, fördelat enligt följande:</w:t>
+        <w:t>Mohammad yrkar i genkäromål att Heba Alhussien förpliktas att betala sammanlagt 400 000 kr till Mohammad Sami Alsharef, fördelat enligt följande:</w:t>
       </w:r>
     </w:p>
     <w:p/>
@@ -362,7 +362,7 @@
           </w:tcPr>
           <w:p>
             <w:r>
-              <w:t>Hebas skuld (erkännande)</w:t>
+              <w:t>A. Hebas skuld (erkännande)</w:t>
             </w:r>
           </w:p>
         </w:tc>
@@ -394,7 +394,7 @@
           </w:tcPr>
           <w:p>
             <w:r>
-              <w:t>Kränkningsersättning – falsk våldtäktsanmälan</w:t>
+              <w:t>B. Kränkningsersättning – falsk våldtäktsanmälan</w:t>
             </w:r>
           </w:p>
         </w:tc>
@@ -404,7 +404,7 @@
           </w:tcPr>
           <w:p>
             <w:r>
-              <w:t>50 000 kr</w:t>
+              <w:t>150 000 kr</w:t>
             </w:r>
           </w:p>
         </w:tc>
@@ -426,7 +426,7 @@
           </w:tcPr>
           <w:p>
             <w:r>
-              <w:t>Skadestånd – rättegångsmissbruk</w:t>
+              <w:t>C. Skadestånd – rättegångsmissbruk</w:t>
             </w:r>
           </w:p>
         </w:tc>
@@ -436,7 +436,7 @@
           </w:tcPr>
           <w:p>
             <w:r>
-              <w:t>40 000 kr</w:t>
+              <w:t>100 000 kr</w:t>
             </w:r>
           </w:p>
         </w:tc>
@@ -458,7 +458,7 @@
           </w:tcPr>
           <w:p>
             <w:r>
-              <w:t>Ekonomisk skada</w:t>
+              <w:t>D. Ekonomisk skada</w:t>
             </w:r>
           </w:p>
         </w:tc>
@@ -468,7 +468,7 @@
           </w:tcPr>
           <w:p>
             <w:r>
-              <w:t>25 000 kr</w:t>
+              <w:t>75 000 kr</w:t>
             </w:r>
           </w:p>
         </w:tc>
@@ -478,7 +478,39 @@
           </w:tcPr>
           <w:p>
             <w:r>
-              <w:t>2 kap 2 § SkL (översättning, förlorad arbetstid m.m.)</w:t>
+              <w:t>2 kap 2 § SkL (översättning, förlorad arbetstid, inkomstförlust)</w:t>
+            </w:r>
+          </w:p>
+        </w:tc>
+      </w:tr>
+      <w:tr>
+        <w:tc>
+          <w:tcPr>
+            <w:tcW w:type="dxa" w:w="3135"/>
+          </w:tcPr>
+          <w:p>
+            <w:r>
+              <w:t>E. Sveda och värk (psykiskt lidande)</w:t>
+            </w:r>
+          </w:p>
+        </w:tc>
+        <w:tc>
+          <w:tcPr>
+            <w:tcW w:type="dxa" w:w="3135"/>
+          </w:tcPr>
+          <w:p>
+            <w:r>
+              <w:t>40 000 kr</w:t>
+            </w:r>
+          </w:p>
+        </w:tc>
+        <w:tc>
+          <w:tcPr>
+            <w:tcW w:type="dxa" w:w="3135"/>
+          </w:tcPr>
+          <w:p>
+            <w:r>
+              <w:t>5 kap 1 § SkL (personskada – psykiskt lidande)</w:t>
             </w:r>
           </w:p>
         </w:tc>
@@ -506,7 +538,7 @@
               <w:rPr>
                 <w:b/>
               </w:rPr>
-              <w:t>150 000 kr</w:t>
+              <w:t>400 000 kr</w:t>
             </w:r>
           </w:p>
         </w:tc>
@@ -528,7 +560,7 @@
     <w:p/>
     <w:p>
       <w:r>
-        <w:t>Jämte ränta enligt 6 § räntelagen från respektive skadetillfälle till dess betalning sker.</w:t>
+        <w:t>Jämte ränta enligt 6 § räntelagen (1975:635) från respektive skadetillfälle till dess betalning sker.</w:t>
       </w:r>
     </w:p>
     <w:p>
@@ -2229,7 +2261,7 @@
         <w:pStyle w:val="Heading1"/>
       </w:pPr>
       <w:r>
-        <w:t>GENKÄROMÅL – 150 000 KR</w:t>
+        <w:t>GENKÄROMÅL – 400 000 KR</w:t>
       </w:r>
     </w:p>
     <w:p>
@@ -2237,7 +2269,7 @@
         <w:rPr>
           <w:b/>
         </w:rPr>
-        <w:t>Mohammad framställer genkäromål mot Heba Alhussien på totalt 150 000 kr.</w:t>
+        <w:t>Mohammad framställer genkäromål mot Heba Alhussien på totalt 400 000 kr.</w:t>
       </w:r>
     </w:p>
     <w:p/>
@@ -2338,12 +2370,12 @@
         <w:pStyle w:val="Heading2"/>
       </w:pPr>
       <w:r>
-        <w:t>B. Kränkningsersättning: 50 000 kr (falsk våldtäktsanmälan)</w:t>
+        <w:t>B. Kränkningsersättning: 150 000 kr (falsk våldtäktsanmälan)</w:t>
       </w:r>
     </w:p>
     <w:p>
       <w:r>
-        <w:t>Heba Alhussien anmälde Mohammad för våldtäkt – påstod att han våldtagit henne upprepade gånger under ~2 år. Polisen lade ned utredningen inom ~10 dagar på grund av total brist på bevis.</w:t>
+        <w:t>Heba Alhussien anmälde Mohammad för våldtäkt – påstod att han våldtagit henne upprepade gånger under en period av ~2 år. Polisen lade ned utredningen inom ~10 dagar på grund av total brist på bevis.</w:t>
       </w:r>
     </w:p>
     <w:p/>
@@ -2360,7 +2392,7 @@
         <w:pStyle w:val="ListBullet"/>
       </w:pPr>
       <w:r>
-        <w:t>Falsk tillvitelse enligt 15 kap 7 § brottsbalken – att falskeligen anklaga någon för brott inför myndighet</w:t>
+        <w:t>Falsk tillvitelse enligt 15 kap 7 § brottsbalken – att falskeligen tillvita någon brott inför myndighet</w:t>
       </w:r>
     </w:p>
     <w:p>
@@ -2368,7 +2400,16 @@
         <w:pStyle w:val="ListBullet"/>
       </w:pPr>
       <w:r>
-        <w:t>Kränkningsersättning enligt 2 kap 3 § skadeståndslagen – allvarlig kränkning genom brott</w:t>
+        <w:t>Kränkningsersättning enligt 2 kap 3 § skadeståndslagen (1972:207) – allvarlig kränkning genom brott mot person</w:t>
+      </w:r>
+    </w:p>
+    <w:p/>
+    <w:p>
+      <w:r>
+        <w:rPr>
+          <w:b/>
+        </w:rPr>
+        <w:t>Beloppet 150 000 kr motiveras av:</w:t>
       </w:r>
     </w:p>
     <w:p>
@@ -2376,7 +2417,55 @@
         <w:pStyle w:val="ListBullet"/>
       </w:pPr>
       <w:r>
-        <w:t>En falsk våldtäktsanmälan utgör en av de allvarligaste kränkningar en person kan utsättas för. Den skadar heder, rykte, familjerelationer och psykiskt välmående.</w:t>
+        <w:t>Våldtäkt är ett av de allvarligaste brotten i svensk lag – att falskeligen anklagas för detta utgör en extrem kränkning</w:t>
+      </w:r>
+    </w:p>
+    <w:p>
+      <w:pPr>
+        <w:pStyle w:val="ListBullet"/>
+      </w:pPr>
+      <w:r>
+        <w:t>Anklagelsen innebar risk för frihetsberövande – straff för våldtäkt är minst 2 års fängelse</w:t>
+      </w:r>
+    </w:p>
+    <w:p>
+      <w:pPr>
+        <w:pStyle w:val="ListBullet"/>
+      </w:pPr>
+      <w:r>
+        <w:t>Skada på heder och rykte – i både det svenska och arabiska samhället är en våldtäktsanklagelse ödeläggande</w:t>
+      </w:r>
+    </w:p>
+    <w:p>
+      <w:pPr>
+        <w:pStyle w:val="ListBullet"/>
+      </w:pPr>
+      <w:r>
+        <w:t>Langvarig psykisk påverkan – ångest, sömnproblem, social isolering</w:t>
+      </w:r>
+    </w:p>
+    <w:p>
+      <w:pPr>
+        <w:pStyle w:val="ListBullet"/>
+      </w:pPr>
+      <w:r>
+        <w:t>Påverkan på barn och familj – barnen har påverkats av den falska anklagelsen</w:t>
+      </w:r>
+    </w:p>
+    <w:p>
+      <w:pPr>
+        <w:pStyle w:val="ListBullet"/>
+      </w:pPr>
+      <w:r>
+        <w:t>Mönster av systematisk förföljelse – anklagelsen var inte isolerad utan del av en hämndkampanj</w:t>
+      </w:r>
+    </w:p>
+    <w:p>
+      <w:pPr>
+        <w:pStyle w:val="ListBullet"/>
+      </w:pPr>
+      <w:r>
+        <w:t>Jfr Brottsoffermyndighetens praxis: kränkningsersättning för falska anklagelser om allvarliga brott uppgår regelmässigt till 100 000–200 000 kr</w:t>
       </w:r>
     </w:p>
     <w:p>
@@ -2384,12 +2473,12 @@
         <w:pStyle w:val="Heading2"/>
       </w:pPr>
       <w:r>
-        <w:t>C. Skadestånd: 40 000 kr (rättegångsmissbruk)</w:t>
+        <w:t>C. Skadestånd: 100 000 kr (rättegångsmissbruk / falsk stämning)</w:t>
       </w:r>
     </w:p>
     <w:p>
       <w:r>
-        <w:t>Heba har medvetet lämnat in en stämningsansökan med falska påståenden. Hon vet att inga lån existerat – pengarna var del av hawala-verksamhet. Ändå kräver hon 541 118 kr.</w:t>
+        <w:t>Heba har medvetet och lögnaktigt lämnat in en stämningsansökan på 541 118 kr baserad på påståenden som hon vet är falska. Hon vet att inga lån existerat – pengarna var del av hawala-verksamhet.</w:t>
       </w:r>
     </w:p>
     <w:p/>
@@ -2417,12 +2506,45 @@
         <w:t>Jfr osann partsutsaga enligt 15 kap 2 § brottsbalken – att under sanningsförsäkran lämna osanna uppgifter i rättegång</w:t>
       </w:r>
     </w:p>
+    <w:p/>
+    <w:p>
+      <w:r>
+        <w:rPr>
+          <w:b/>
+        </w:rPr>
+        <w:t>Beloppet 100 000 kr motiveras av:</w:t>
+      </w:r>
+    </w:p>
     <w:p>
       <w:pPr>
         <w:pStyle w:val="ListBullet"/>
       </w:pPr>
       <w:r>
-        <w:t>Stämningen utgör ett systematiskt missbruk av rättsväsendet som vapen för personlig hämnd</w:t>
+        <w:t>Det falska kravet uppgår till 541 118 kr – ett enormt belopp som Heba medvetet fabricerat</w:t>
+      </w:r>
+    </w:p>
+    <w:p>
+      <w:pPr>
+        <w:pStyle w:val="ListBullet"/>
+      </w:pPr>
+      <w:r>
+        <w:t>Systematiskt mönster: först falsk våldtäktsanmälan, sedan falsk stämning – när en metod misslyckas används nästa</w:t>
+      </w:r>
+    </w:p>
+    <w:p>
+      <w:pPr>
+        <w:pStyle w:val="ListBullet"/>
+      </w:pPr>
+      <w:r>
+        <w:t>Mohammad har tvingats lägga hundratals timmar på att försvara sig mot grundlösa påståenden</w:t>
+      </w:r>
+    </w:p>
+    <w:p>
+      <w:pPr>
+        <w:pStyle w:val="ListBullet"/>
+      </w:pPr>
+      <w:r>
+        <w:t>Rättsväsendet används medvetet som vapen för personlig hämnd</w:t>
       </w:r>
     </w:p>
     <w:p>
@@ -2430,7 +2552,7 @@
         <w:pStyle w:val="Heading2"/>
       </w:pPr>
       <w:r>
-        <w:t>D. Ekonomisk skada: 25 000 kr</w:t>
+        <w:t>D. Ekonomisk skada: 75 000 kr</w:t>
       </w:r>
     </w:p>
     <w:p>
@@ -2443,7 +2565,7 @@
         <w:pStyle w:val="ListBullet"/>
       </w:pPr>
       <w:r>
-        <w:t>Kostnader för auktoriserade översättningar av all arabisk bevisning</w:t>
+        <w:t>Auktoriserade översättningar av all arabisk bevisning (arabiska → svenska): ~20 000 kr</w:t>
       </w:r>
     </w:p>
     <w:p>
@@ -2451,7 +2573,7 @@
         <w:pStyle w:val="ListBullet"/>
       </w:pPr>
       <w:r>
-        <w:t>Förlorad arbetstid för att förbereda försvar</w:t>
+        <w:t>Förlorad arbetsinkomst – Mohammad driver eget företag (samisjackets.com) och har förlorat avsevärd inkomst: ~30 000 kr</w:t>
       </w:r>
     </w:p>
     <w:p>
@@ -2459,7 +2581,7 @@
         <w:pStyle w:val="ListBullet"/>
       </w:pPr>
       <w:r>
-        <w:t>Resekostnader till domstol</w:t>
+        <w:t>Resekostnader till domstol, möten, myndigheter: ~5 000 kr</w:t>
       </w:r>
     </w:p>
     <w:p>
@@ -2467,12 +2589,70 @@
         <w:pStyle w:val="ListBullet"/>
       </w:pPr>
       <w:r>
-        <w:t>Porto, kopiering och administration</w:t>
+        <w:t>Porto, kopiering, administration och övriga kostnader: ~5 000 kr</w:t>
+      </w:r>
+    </w:p>
+    <w:p>
+      <w:pPr>
+        <w:pStyle w:val="ListBullet"/>
+      </w:pPr>
+      <w:r>
+        <w:t>Framtida kostnader för huvudförhandling 18 maj 2026: ~15 000 kr (uppskattning)</w:t>
       </w:r>
     </w:p>
     <w:p>
       <w:r>
         <w:t>Rättslig grund: 2 kap 2 § skadeståndslagen (ren förmögenhetsskada).</w:t>
+      </w:r>
+    </w:p>
+    <w:p>
+      <w:pPr>
+        <w:pStyle w:val="Heading2"/>
+      </w:pPr>
+      <w:r>
+        <w:t>E. Sveda och värk: 40 000 kr (psykiskt lidande)</w:t>
+      </w:r>
+    </w:p>
+    <w:p>
+      <w:r>
+        <w:t>Mohammad har lidit allvarligt psykiskt lidande till följd av Hebas systematiska förföljelse:</w:t>
+      </w:r>
+    </w:p>
+    <w:p>
+      <w:pPr>
+        <w:pStyle w:val="ListBullet"/>
+      </w:pPr>
+      <w:r>
+        <w:t>Ångest och sömnproblem sedan den falska våldtäktsanmälan</w:t>
+      </w:r>
+    </w:p>
+    <w:p>
+      <w:pPr>
+        <w:pStyle w:val="ListBullet"/>
+      </w:pPr>
+      <w:r>
+        <w:t>Konstant stress från att vara instämd på över 540 000 kr på falska grunder</w:t>
+      </w:r>
+    </w:p>
+    <w:p>
+      <w:pPr>
+        <w:pStyle w:val="ListBullet"/>
+      </w:pPr>
+      <w:r>
+        <w:t>Social skam och isolering – både i det svenska och arabiska samhället</w:t>
+      </w:r>
+    </w:p>
+    <w:p>
+      <w:pPr>
+        <w:pStyle w:val="ListBullet"/>
+      </w:pPr>
+      <w:r>
+        <w:t>Påverkan på föräldraskap och familjeliv</w:t>
+      </w:r>
+    </w:p>
+    <w:p>
+      <w:r>
+        <w:t>Rättslig grund: 5 kap 1 § skadeståndslagen – ersättning för personskada omfattar sveda och värk, dvs. fysiskt och psykiskt lidande av övergående natur.</w:t>
       </w:r>
     </w:p>
     <w:p/>
@@ -2481,7 +2661,7 @@
         <w:rPr>
           <w:b/>
         </w:rPr>
-        <w:t>TOTALT GENKÄROMÅL: 150 000 kr + ränta + rättegångskostnader</w:t>
+        <w:t>TOTALT GENKÄROMÅL: 400 000 kr + ränta + rättegångskostnader</w:t>
       </w:r>
     </w:p>
     <w:p/>
@@ -2546,6 +2726,14 @@
     </w:p>
     <w:p>
       <w:pPr>
+        <w:pStyle w:val="ListNumber"/>
+      </w:pPr>
+      <w:r>
+        <w:t>6. Genkäromål på 400 000 kr – skuld + kränkning + rättegångsmissbruk + ekonomisk skada + sveda och värk</w:t>
+      </w:r>
+    </w:p>
+    <w:p>
+      <w:pPr>
         <w:pStyle w:val="Heading1"/>
       </w:pPr>
       <w:r>
@@ -2601,7 +2789,7 @@
     <w:p/>
     <w:p>
       <w:r>
-        <w:t>Vi begär att rätten avslår käromålet i sin helhet och bifaller genkäromålet på 150 000 kr jämte ränta och rättegångskostnader.</w:t>
+        <w:t>Vi begär att rätten avslår käromålet i sin helhet och bifaller genkäromålet på 400 000 kr jämte ränta och rättegångskostnader.</w:t>
       </w:r>
     </w:p>
     <w:p/>

</xml_diff>

<commit_message>
Professionalized and shortened all files - concise court language
</commit_message>
<xml_diff>
--- a/Case T 4438-25/PRINT_READY/01_SVAROMAL_Mohammad_Sami_Alsharef.docx
+++ b/Case T 4438-25/PRINT_READY/01_SVAROMAL_Mohammad_Sami_Alsharef.docx
@@ -866,41 +866,7 @@
     </w:p>
     <w:p>
       <w:r>
-        <w:t>De pengar som Heba påstår sig ha lånat ut var inte lån. Det var del av en informell penningöverföringsverksamhet (s.k. hawala) där Heba fungerade som mellanhand för penningöverföringar mellan Sverige och Syrien.</w:t>
-      </w:r>
-    </w:p>
-    <w:p>
-      <w:r>
-        <w:t>I denna verksamhet:</w:t>
-      </w:r>
-    </w:p>
-    <w:p>
-      <w:pPr>
-        <w:pStyle w:val="ListBullet"/>
-      </w:pPr>
-      <w:r>
-        <w:t>Betalade Heba Mohammads svenska räkningar (fakturor, Klarna m.m.)</w:t>
-      </w:r>
-    </w:p>
-    <w:p>
-      <w:pPr>
-        <w:pStyle w:val="ListBullet"/>
-      </w:pPr>
-      <w:r>
-        <w:t>Betalade Mohammad motsvarande belopp i Damaskus till Hebas familj i syriska pund</w:t>
-      </w:r>
-    </w:p>
-    <w:p>
-      <w:pPr>
-        <w:pStyle w:val="ListBullet"/>
-      </w:pPr>
-      <w:r>
-        <w:t>Samma pengar cirkulerade fram och tillbaka flera gånger</w:t>
-      </w:r>
-    </w:p>
-    <w:p>
-      <w:r>
-        <w:t>De 300 000+ kr som Heba påstår sig ha gett ut är samma pengar som cirkulerat 3–4 gånger, inte separata lån.</w:t>
+        <w:t>De påstådda lånen var del av en informell penningöverföringsverksamhet (hawala) där Heba fungerade som mellanhand mellan Sverige och Syrien. Heba betalade svenska räkningar (fakturor, Klarna), Mohammad betalade motsvarande i Damaskus i syriska pund. De 300 000+ kr som Heba åberopar är samma pengar som cirkulerat 3–4 gånger – inte separata lån.</w:t>
       </w:r>
     </w:p>
     <w:p/>
@@ -909,12 +875,12 @@
         <w:rPr>
           <w:b/>
         </w:rPr>
-        <w:t>NY BEVISNING – Abu Mohammad (penningväxlare):</w:t>
+        <w:t>NY BEVISNING – Abu Mohammad (penningväxlare/صراف):</w:t>
       </w:r>
     </w:p>
     <w:p>
       <w:r>
-        <w:t>WhatsApp-konversationer mellan Heba och Abu Mohammad (professionell penningväxlare "صراف") visar att Heba bedrev systematisk hawala-verksamhet. I dessa konversationer förekommer:</w:t>
+        <w:t>WhatsApp-konversation (518 meddelanden, dec 2023–sep 2024) mellan Heba och Abu Mohammad bevisar systematisk hawala-verksamhet:</w:t>
       </w:r>
     </w:p>
     <w:p>
@@ -922,7 +888,7 @@
         <w:pStyle w:val="ListBullet"/>
       </w:pPr>
       <w:r>
-        <w:t>Dollarväxlingar i Damaskus ("بدي بالشام ٤٠٠ دولار" = "jag behöver 400 dollar i Damaskus")</w:t>
+        <w:t>Dollarväxlingar i Damaskus, belopp i syriska pund (11,5 milj. SYP)</w:t>
       </w:r>
     </w:p>
     <w:p>
@@ -930,31 +896,7 @@
         <w:pStyle w:val="ListBullet"/>
       </w:pPr>
       <w:r>
-        <w:t>Stora belopp i syriska pund (11 520 000 SYP bekräftat i ett enda meddelande)</w:t>
-      </w:r>
-    </w:p>
-    <w:p>
-      <w:pPr>
-        <w:pStyle w:val="ListBullet"/>
-      </w:pPr>
-      <w:r>
-        <w:t>USDT/kryptovalutatransaktioner ("عندي usdt")</w:t>
-      </w:r>
-    </w:p>
-    <w:p>
-      <w:pPr>
-        <w:pStyle w:val="ListBullet"/>
-      </w:pPr>
-      <w:r>
-        <w:t>Faktura- och Klarna-betalningar via Nordea</w:t>
-      </w:r>
-    </w:p>
-    <w:p>
-      <w:pPr>
-        <w:pStyle w:val="ListBullet"/>
-      </w:pPr>
-      <w:r>
-        <w:t>Fotografier på kvitton och bekräftelser</w:t>
+        <w:t>USDT/kryptovaluta, Klarna-/Nordea-fakturor, kvitton</w:t>
       </w:r>
     </w:p>
     <w:p>
@@ -971,7 +913,7 @@
         <w:rPr>
           <w:b/>
         </w:rPr>
-        <w:t>Abu Mohammad-chatten bevisar att Hebas verksamhet var en professionell penningväxlingsoperation – inte privata utlåningar.</w:t>
+        <w:t>Abu Mohammad-chatten bevisar att Hebas verksamhet var professionell penningväxling – inte privata utlåningar.</w:t>
       </w:r>
     </w:p>
     <w:p>
@@ -1260,7 +1202,7 @@
     </w:p>
     <w:p>
       <w:r>
-        <w:t>Joumana fick 30 000 kr via Swish som del av familjens penningöverföringsverksamhet. Beloppet återbetalades via Swish:</w:t>
+        <w:t>Joumana fick 30 000 kr via Swish som del av hawala-verksamheten. Beloppet återbetalades via Swish:</w:t>
       </w:r>
     </w:p>
     <w:tbl>
@@ -1347,7 +1289,7 @@
     </w:p>
     <w:p>
       <w:r>
-        <w:t>De 107 875 kr som påstås komma från Bank Norwegian var från Hebas eget bankkonto:</w:t>
+        <w:t>De 107 875 kr från Bank Norwegian var från Hebas eget konto:</w:t>
       </w:r>
     </w:p>
     <w:tbl>
@@ -1439,7 +1381,7 @@
     </w:p>
     <w:p>
       <w:r>
-        <w:t>Det handskrivna papperet som Heba åberopar var relaterat till kryptovalutahandel (USDT), inte ett låneavtal. Abu Mohammad-chatten bekräftar att USDT-handel var en del av Hebas hawala-verksamhet.</w:t>
+        <w:t>Det handskrivna papperet var relaterat till USDT-kryptohandel, inte låneavtal. Abu Mohammad-chatten bekräftar att USDT-handel ingår i Hebas hawala-verksamhet.</w:t>
       </w:r>
     </w:p>
     <w:p>
@@ -1460,44 +1402,7 @@
     </w:p>
     <w:p>
       <w:r>
-        <w:t>Heba har gjort en polisanmälan om våldtäkt mot Mohammad. Hon påstod att han hade våldtagit henne flera gånger under cirka 2 år.</w:t>
-      </w:r>
-    </w:p>
-    <w:p>
-      <w:r>
-        <w:rPr>
-          <w:b/>
-        </w:rPr>
-        <w:t>Polisen lade ned utredningen inom cirka 10 dagar på grund av total brist på bevis.</w:t>
-      </w:r>
-    </w:p>
-    <w:p>
-      <w:r>
-        <w:t>Detta visar:</w:t>
-      </w:r>
-    </w:p>
-    <w:p>
-      <w:pPr>
-        <w:pStyle w:val="ListBullet"/>
-      </w:pPr>
-      <w:r>
-        <w:t>Ett mönster av falska anklagelser</w:t>
-      </w:r>
-    </w:p>
-    <w:p>
-      <w:pPr>
-        <w:pStyle w:val="ListBullet"/>
-      </w:pPr>
-      <w:r>
-        <w:t>Vilja att göra allvarliga osanna påståenden</w:t>
-      </w:r>
-    </w:p>
-    <w:p>
-      <w:pPr>
-        <w:pStyle w:val="ListBullet"/>
-      </w:pPr>
-      <w:r>
-        <w:t>Hämndmotiv mot Mohammad</w:t>
+        <w:t>Heba anmälde Mohammad för våldtäkt – påstod upprepade övergrepp under ~2 år. Polisen lade ned utredningen inom ~10 dagar p.g.a. total brist på bevis. Detta visar ett mönster av falska anklagelser och hämndmotiv.</w:t>
       </w:r>
     </w:p>
     <w:p/>
@@ -1664,7 +1569,7 @@
         <w:rPr>
           <w:b/>
         </w:rPr>
-        <w:t>Stämningen lämnades in som hämnd efter att Mohammad avvisat Hebas närmanden och efter att polisen avfärdade hennes falska anmälan.</w:t>
+        <w:t>Stämningen är hämnd efter att polisen avfärdade Hebas falska anmälan.</w:t>
       </w:r>
     </w:p>
     <w:p>
@@ -2375,7 +2280,7 @@
     </w:p>
     <w:p>
       <w:r>
-        <w:t>Heba Alhussien anmälde Mohammad för våldtäkt – påstod att han våldtagit henne upprepade gånger under en period av ~2 år. Polisen lade ned utredningen inom ~10 dagar på grund av total brist på bevis.</w:t>
+        <w:t>Heba anmälde Mohammad för våldtäkt – påstod upprepade övergrepp under ~2 år. Polisen lade ned inom ~10 dagar p.g.a. total brist på bevis.</w:t>
       </w:r>
     </w:p>
     <w:p/>
@@ -2392,7 +2297,7 @@
         <w:pStyle w:val="ListBullet"/>
       </w:pPr>
       <w:r>
-        <w:t>Falsk tillvitelse enligt 15 kap 7 § brottsbalken – att falskeligen tillvita någon brott inför myndighet</w:t>
+        <w:t>Falsk tillvitelse enl. 15 kap 7 § BrB – falskeligen tillvita brott inför myndighet</w:t>
       </w:r>
     </w:p>
     <w:p>
@@ -2400,7 +2305,7 @@
         <w:pStyle w:val="ListBullet"/>
       </w:pPr>
       <w:r>
-        <w:t>Kränkningsersättning enligt 2 kap 3 § skadeståndslagen (1972:207) – allvarlig kränkning genom brott mot person</w:t>
+        <w:t>Kränkningsersättning enl. 2 kap 3 § SkL – allvarlig kränkning genom brott</w:t>
       </w:r>
     </w:p>
     <w:p/>
@@ -2417,7 +2322,7 @@
         <w:pStyle w:val="ListBullet"/>
       </w:pPr>
       <w:r>
-        <w:t>Våldtäkt är ett av de allvarligaste brotten i svensk lag – att falskeligen anklagas för detta utgör en extrem kränkning</w:t>
+        <w:t>Våldtäkt är bland de allvarligaste brotten – falsk anklagelse utgör extrem kränkning med risk för frihetsberövande (min. 2 års fängelse)</w:t>
       </w:r>
     </w:p>
     <w:p>
@@ -2425,7 +2330,7 @@
         <w:pStyle w:val="ListBullet"/>
       </w:pPr>
       <w:r>
-        <w:t>Anklagelsen innebar risk för frihetsberövande – straff för våldtäkt är minst 2 års fängelse</w:t>
+        <w:t>Allvarlig skada på heder och rykte i både svenskt och arabiskt samhälle</w:t>
       </w:r>
     </w:p>
     <w:p>
@@ -2433,7 +2338,7 @@
         <w:pStyle w:val="ListBullet"/>
       </w:pPr>
       <w:r>
-        <w:t>Skada på heder och rykte – i både det svenska och arabiska samhället är en våldtäktsanklagelse ödeläggande</w:t>
+        <w:t>Långvarigt psykiskt lidande – ångest, sömnproblem, påverkan på barn och familj</w:t>
       </w:r>
     </w:p>
     <w:p>
@@ -2441,7 +2346,7 @@
         <w:pStyle w:val="ListBullet"/>
       </w:pPr>
       <w:r>
-        <w:t>Langvarig psykisk påverkan – ångest, sömnproblem, social isolering</w:t>
+        <w:t>Systematisk förföljelse – del av hämndkampanj</w:t>
       </w:r>
     </w:p>
     <w:p>
@@ -2449,23 +2354,7 @@
         <w:pStyle w:val="ListBullet"/>
       </w:pPr>
       <w:r>
-        <w:t>Påverkan på barn och familj – barnen har påverkats av den falska anklagelsen</w:t>
-      </w:r>
-    </w:p>
-    <w:p>
-      <w:pPr>
-        <w:pStyle w:val="ListBullet"/>
-      </w:pPr>
-      <w:r>
-        <w:t>Mönster av systematisk förföljelse – anklagelsen var inte isolerad utan del av en hämndkampanj</w:t>
-      </w:r>
-    </w:p>
-    <w:p>
-      <w:pPr>
-        <w:pStyle w:val="ListBullet"/>
-      </w:pPr>
-      <w:r>
-        <w:t>Jfr Brottsoffermyndighetens praxis: kränkningsersättning för falska anklagelser om allvarliga brott uppgår regelmässigt till 100 000–200 000 kr</w:t>
+        <w:t>Jfr Brottsoffermyndighetens praxis: 100 000–200 000 kr för falska anklagelser om allvarliga brott</w:t>
       </w:r>
     </w:p>
     <w:p>
@@ -2478,7 +2367,7 @@
     </w:p>
     <w:p>
       <w:r>
-        <w:t>Heba har medvetet och lögnaktigt lämnat in en stämningsansökan på 541 118 kr baserad på påståenden som hon vet är falska. Hon vet att inga lån existerat – pengarna var del av hawala-verksamhet.</w:t>
+        <w:t>Heba har medvetet lämnat in en stämning på 541 118 kr baserad på påståenden hon vet är falska. Pengarna var del av hawala-verksamhet – inga lån existerade.</w:t>
       </w:r>
     </w:p>
     <w:p/>
@@ -2495,7 +2384,7 @@
         <w:pStyle w:val="ListBullet"/>
       </w:pPr>
       <w:r>
-        <w:t>Ren förmögenhetsskada vid brott enligt 2 kap 2 § skadeståndslagen</w:t>
+        <w:t>Ren förmögenhetsskada vid brott enl. 2 kap 2 § SkL</w:t>
       </w:r>
     </w:p>
     <w:p>
@@ -2503,7 +2392,7 @@
         <w:pStyle w:val="ListBullet"/>
       </w:pPr>
       <w:r>
-        <w:t>Jfr osann partsutsaga enligt 15 kap 2 § brottsbalken – att under sanningsförsäkran lämna osanna uppgifter i rättegång</w:t>
+        <w:t>Jfr osann partsutsaga enl. 15 kap 2 § BrB</w:t>
       </w:r>
     </w:p>
     <w:p/>
@@ -2520,7 +2409,7 @@
         <w:pStyle w:val="ListBullet"/>
       </w:pPr>
       <w:r>
-        <w:t>Det falska kravet uppgår till 541 118 kr – ett enormt belopp som Heba medvetet fabricerat</w:t>
+        <w:t>Fabricerat krav på 541 118 kr – systematiskt mönster (falsk våldtäktsanmälan, sedan falsk stämning)</w:t>
       </w:r>
     </w:p>
     <w:p>
@@ -2528,7 +2417,7 @@
         <w:pStyle w:val="ListBullet"/>
       </w:pPr>
       <w:r>
-        <w:t>Systematiskt mönster: först falsk våldtäktsanmälan, sedan falsk stämning – när en metod misslyckas används nästa</w:t>
+        <w:t>Hundratals timmars arbete för att försvara sig mot grundlösa påståenden</w:t>
       </w:r>
     </w:p>
     <w:p>
@@ -2536,15 +2425,7 @@
         <w:pStyle w:val="ListBullet"/>
       </w:pPr>
       <w:r>
-        <w:t>Mohammad har tvingats lägga hundratals timmar på att försvara sig mot grundlösa påståenden</w:t>
-      </w:r>
-    </w:p>
-    <w:p>
-      <w:pPr>
-        <w:pStyle w:val="ListBullet"/>
-      </w:pPr>
-      <w:r>
-        <w:t>Rättsväsendet används medvetet som vapen för personlig hämnd</w:t>
+        <w:t>Rättsväsendet används medvetet som hämndvapen</w:t>
       </w:r>
     </w:p>
     <w:p>
@@ -2557,7 +2438,7 @@
     </w:p>
     <w:p>
       <w:r>
-        <w:t>Mohammad har lidit direkt ekonomisk skada till följd av Hebas agerande:</w:t>
+        <w:t>Direkt ekonomisk skada till följd av Hebas agerande:</w:t>
       </w:r>
     </w:p>
     <w:p>
@@ -2565,7 +2446,7 @@
         <w:pStyle w:val="ListBullet"/>
       </w:pPr>
       <w:r>
-        <w:t>Auktoriserade översättningar av all arabisk bevisning (arabiska → svenska): ~20 000 kr</w:t>
+        <w:t>Auktoriserade översättningar (arabiska → svenska): ~20 000 kr</w:t>
       </w:r>
     </w:p>
     <w:p>
@@ -2573,7 +2454,7 @@
         <w:pStyle w:val="ListBullet"/>
       </w:pPr>
       <w:r>
-        <w:t>Förlorad arbetsinkomst – Mohammad driver eget företag (samisjackets.com) och har förlorat avsevärd inkomst: ~30 000 kr</w:t>
+        <w:t>Förlorad arbetsinkomst (samisjackets.com): ~30 000 kr</w:t>
       </w:r>
     </w:p>
     <w:p>
@@ -2581,7 +2462,7 @@
         <w:pStyle w:val="ListBullet"/>
       </w:pPr>
       <w:r>
-        <w:t>Resekostnader till domstol, möten, myndigheter: ~5 000 kr</w:t>
+        <w:t>Resekostnader, porto, kopiering: ~10 000 kr</w:t>
       </w:r>
     </w:p>
     <w:p>
@@ -2589,20 +2470,12 @@
         <w:pStyle w:val="ListBullet"/>
       </w:pPr>
       <w:r>
-        <w:t>Porto, kopiering, administration och övriga kostnader: ~5 000 kr</w:t>
-      </w:r>
-    </w:p>
-    <w:p>
-      <w:pPr>
-        <w:pStyle w:val="ListBullet"/>
-      </w:pPr>
-      <w:r>
-        <w:t>Framtida kostnader för huvudförhandling 18 maj 2026: ~15 000 kr (uppskattning)</w:t>
+        <w:t>Framtida kostnader (huvudförhandling 18 maj 2026): ~15 000 kr</w:t>
       </w:r>
     </w:p>
     <w:p>
       <w:r>
-        <w:t>Rättslig grund: 2 kap 2 § skadeståndslagen (ren förmögenhetsskada).</w:t>
+        <w:t>Rättslig grund: 2 kap 2 § SkL (ren förmögenhetsskada).</w:t>
       </w:r>
     </w:p>
     <w:p>
@@ -2615,7 +2488,7 @@
     </w:p>
     <w:p>
       <w:r>
-        <w:t>Mohammad har lidit allvarligt psykiskt lidande till följd av Hebas systematiska förföljelse:</w:t>
+        <w:t>Mohammad har lidit allvarligt psykiskt lidande:</w:t>
       </w:r>
     </w:p>
     <w:p>
@@ -2623,7 +2496,7 @@
         <w:pStyle w:val="ListBullet"/>
       </w:pPr>
       <w:r>
-        <w:t>Ångest och sömnproblem sedan den falska våldtäktsanmälan</w:t>
+        <w:t>Ångest och sömnproblem sedan falska våldtäktsanmälan</w:t>
       </w:r>
     </w:p>
     <w:p>
@@ -2631,7 +2504,7 @@
         <w:pStyle w:val="ListBullet"/>
       </w:pPr>
       <w:r>
-        <w:t>Konstant stress från att vara instämd på över 540 000 kr på falska grunder</w:t>
+        <w:t>Konstant stress från att vara instämd på 541 118 kr på falska grunder</w:t>
       </w:r>
     </w:p>
     <w:p>
@@ -2639,20 +2512,12 @@
         <w:pStyle w:val="ListBullet"/>
       </w:pPr>
       <w:r>
-        <w:t>Social skam och isolering – både i det svenska och arabiska samhället</w:t>
-      </w:r>
-    </w:p>
-    <w:p>
-      <w:pPr>
-        <w:pStyle w:val="ListBullet"/>
-      </w:pPr>
-      <w:r>
-        <w:t>Påverkan på föräldraskap och familjeliv</w:t>
+        <w:t>Social skam, påverkan på föräldraskap och familjeliv</w:t>
       </w:r>
     </w:p>
     <w:p>
       <w:r>
-        <w:t>Rättslig grund: 5 kap 1 § skadeståndslagen – ersättning för personskada omfattar sveda och värk, dvs. fysiskt och psykiskt lidande av övergående natur.</w:t>
+        <w:t>Rättslig grund: 5 kap 1 § SkL – personskada (sveda och värk).</w:t>
       </w:r>
     </w:p>
     <w:p/>
@@ -2745,51 +2610,19 @@
         <w:rPr>
           <w:b/>
         </w:rPr>
-        <w:t>Denna stämning är orättfärdig, grundlös och motiverad av hämnd.</w:t>
+        <w:t>Stämningen är grundlös och motiverad av hämnd.</w:t>
       </w:r>
     </w:p>
     <w:p/>
     <w:p>
       <w:r>
-        <w:t>Mohammad och Joumana är fast beslutna att försvara sig och kommer att driva detta mål till sitt slut. Heba Alhussien har:</w:t>
-      </w:r>
-    </w:p>
-    <w:p>
-      <w:pPr>
-        <w:pStyle w:val="ListBullet"/>
-      </w:pPr>
-      <w:r>
-        <w:t>Gjort en falsk våldtäktsanmälan som polisen avfärdade</w:t>
-      </w:r>
-    </w:p>
-    <w:p>
-      <w:pPr>
-        <w:pStyle w:val="ListBullet"/>
-      </w:pPr>
-      <w:r>
-        <w:t>Lämnat in en stämning baserad på lögner</w:t>
-      </w:r>
-    </w:p>
-    <w:p>
-      <w:pPr>
-        <w:pStyle w:val="ListBullet"/>
-      </w:pPr>
-      <w:r>
-        <w:t>Dolt sin egen hawala-verksamhet</w:t>
-      </w:r>
-    </w:p>
-    <w:p>
-      <w:pPr>
-        <w:pStyle w:val="ListBullet"/>
-      </w:pPr>
-      <w:r>
-        <w:t>Vägrat erkänna sin egen skuld på 35 000 kr</w:t>
+        <w:t>Heba har gjort en falsk våldtäktsanmälan (avfärdad av polisen), lämnat in en stämning grundad på lögner, dolt sin hawala-verksamhet och vägrat erkänna sin egen skuld på 35 000 kr.</w:t>
       </w:r>
     </w:p>
     <w:p/>
     <w:p>
       <w:r>
-        <w:t>Vi begär att rätten avslår käromålet i sin helhet och bifaller genkäromålet på 400 000 kr jämte ränta och rättegångskostnader.</w:t>
+        <w:t>Vi hemställer att rätten avslår käromålet i sin helhet och bifaller genkäromålet på 400 000 kr jämte ränta och rättegångskostnader.</w:t>
       </w:r>
     </w:p>
     <w:p/>

</xml_diff>

<commit_message>
Final hearing-ready versions for huvudforhandling 18 May 2026 - all dates updated, translations marked done, Word files regenerated
</commit_message>
<xml_diff>
--- a/Case T 4438-25/PRINT_READY/01_SVAROMAL_Mohammad_Sami_Alsharef.docx
+++ b/Case T 4438-25/PRINT_READY/01_SVAROMAL_Mohammad_Sami_Alsharef.docx
@@ -32,7 +32,7 @@
           <w:i/>
           <w:sz w:val="20"/>
         </w:rPr>
-        <w:t>Uppdaterad inlaga efter muntlig förberedelse 2026-02-16</w:t>
+        <w:t>Slutlig inlaga inför huvudförhandling 2026-05-18</w:t>
       </w:r>
     </w:p>
     <w:p/>
@@ -53,7 +53,7 @@
     <w:p/>
     <w:p>
       <w:r>
-        <w:t>Datum: 2026-02-16</w:t>
+        <w:t>Datum: 2026-05-18</w:t>
       </w:r>
     </w:p>
     <w:p>
@@ -242,7 +242,29 @@
           </w:tcPr>
           <w:p>
             <w:r>
-              <w:t>Nästa förhandling</w:t>
+              <w:t>Bevisning inlämnad</w:t>
+            </w:r>
+          </w:p>
+        </w:tc>
+        <w:tc>
+          <w:tcPr>
+            <w:tcW w:type="dxa" w:w="4703"/>
+          </w:tcPr>
+          <w:p>
+            <w:r>
+              <w:t>2026-03-20</w:t>
+            </w:r>
+          </w:p>
+        </w:tc>
+      </w:tr>
+      <w:tr>
+        <w:tc>
+          <w:tcPr>
+            <w:tcW w:type="dxa" w:w="4703"/>
+          </w:tcPr>
+          <w:p>
+            <w:r>
+              <w:t>Huvudförhandling</w:t>
             </w:r>
           </w:p>
         </w:tc>
@@ -1585,7 +1607,7 @@
         <w:rPr>
           <w:i/>
         </w:rPr>
-        <w:t>OBS: All arabisk bevisning kommer att förses med auktoriserad översättning enligt rättens instruktioner från 2026-02-16.</w:t>
+        <w:t>Auktoriserade översättningar av all arabisk bevisning har bifogats i enlighet med rättens instruktioner från 2026-02-16.</w:t>
       </w:r>
     </w:p>
     <w:p/>
@@ -2111,7 +2133,7 @@
     <w:p/>
     <w:p>
       <w:r>
-        <w:t>Mohammad och Joumana förbehåller sig rätten att åberopa ytterligare bevisning före fristen 2026-03-20.</w:t>
+        <w:t>All bevisning har inlämnats inom fristen 2026-03-20.</w:t>
       </w:r>
     </w:p>
     <w:p>
@@ -2628,7 +2650,7 @@
     <w:p/>
     <w:p>
       <w:r>
-        <w:t>Eskilstuna den 2026-02-16</w:t>
+        <w:t>Eskilstuna den 2026-05-18</w:t>
       </w:r>
     </w:p>
     <w:p/>

</xml_diff>